<commit_message>
cập nhật phần database tiếng anh chưa chỉnh mục lục
</commit_message>
<xml_diff>
--- a/Report/report_TA.docx
+++ b/Report/report_TA.docx
@@ -2365,6 +2365,7 @@
       <w:pPr>
         <w:pStyle w:val="Nidungvnbn"/>
         <w:ind w:firstLine="0"/>
+        <w:jc w:val="left"/>
         <w:rPr>
           <w:rFonts w:eastAsiaTheme="minorEastAsia"/>
           <w:b/>
@@ -2423,6 +2424,7 @@
       <w:pPr>
         <w:pStyle w:val="Nidungvnbn"/>
         <w:ind w:firstLine="0"/>
+        <w:jc w:val="left"/>
         <w:rPr>
           <w:rFonts w:eastAsiaTheme="minorEastAsia"/>
           <w:bCs/>
@@ -2480,6 +2482,7 @@
       <w:pPr>
         <w:pStyle w:val="Nidungvnbn"/>
         <w:ind w:firstLine="0"/>
+        <w:jc w:val="left"/>
         <w:rPr>
           <w:rFonts w:eastAsiaTheme="minorEastAsia"/>
           <w:b/>
@@ -2586,6 +2589,7 @@
       <w:pPr>
         <w:pStyle w:val="Nidungvnbn"/>
         <w:ind w:firstLine="0"/>
+        <w:jc w:val="left"/>
         <w:rPr>
           <w:rFonts w:eastAsiaTheme="minorEastAsia"/>
           <w:b/>
@@ -2621,6 +2625,7 @@
       <w:pPr>
         <w:pStyle w:val="Nidungvnbn"/>
         <w:ind w:firstLine="0"/>
+        <w:jc w:val="left"/>
         <w:rPr>
           <w:rFonts w:eastAsiaTheme="minorEastAsia"/>
           <w:bCs/>
@@ -2640,6 +2645,7 @@
       <w:pPr>
         <w:pStyle w:val="Nidungvnbn"/>
         <w:ind w:firstLine="0"/>
+        <w:jc w:val="left"/>
         <w:rPr>
           <w:rFonts w:eastAsiaTheme="minorEastAsia"/>
           <w:bCs/>
@@ -2659,6 +2665,7 @@
       <w:pPr>
         <w:pStyle w:val="Nidungvnbn"/>
         <w:ind w:firstLine="0"/>
+        <w:jc w:val="left"/>
         <w:rPr>
           <w:rFonts w:eastAsiaTheme="minorEastAsia"/>
           <w:bCs/>
@@ -2686,6 +2693,7 @@
       <w:pPr>
         <w:pStyle w:val="Nidungvnbn"/>
         <w:ind w:firstLine="0"/>
+        <w:jc w:val="left"/>
         <w:rPr>
           <w:rFonts w:eastAsiaTheme="minorEastAsia"/>
           <w:bCs/>
@@ -2705,6 +2713,7 @@
       <w:pPr>
         <w:pStyle w:val="Nidungvnbn"/>
         <w:ind w:firstLine="0"/>
+        <w:jc w:val="left"/>
         <w:rPr>
           <w:rFonts w:eastAsiaTheme="minorEastAsia"/>
           <w:bCs/>
@@ -2724,6 +2733,7 @@
       <w:pPr>
         <w:pStyle w:val="Nidungvnbn"/>
         <w:ind w:firstLine="0"/>
+        <w:jc w:val="left"/>
         <w:rPr>
           <w:rFonts w:eastAsiaTheme="minorEastAsia"/>
           <w:bCs/>
@@ -2761,6 +2771,7 @@
       <w:pPr>
         <w:pStyle w:val="Nidungvnbn"/>
         <w:ind w:firstLine="0"/>
+        <w:jc w:val="left"/>
         <w:rPr>
           <w:rFonts w:eastAsiaTheme="minorEastAsia"/>
           <w:b/>
@@ -2788,6 +2799,7 @@
       <w:pPr>
         <w:pStyle w:val="Nidungvnbn"/>
         <w:ind w:firstLine="0"/>
+        <w:jc w:val="left"/>
         <w:rPr>
           <w:rFonts w:eastAsiaTheme="minorEastAsia"/>
           <w:bCs/>
@@ -2907,6 +2919,7 @@
           <w:tab w:val="left" w:pos="3528"/>
         </w:tabs>
         <w:ind w:firstLine="0"/>
+        <w:jc w:val="left"/>
         <w:rPr>
           <w:rFonts w:eastAsiaTheme="minorEastAsia"/>
           <w:bCs/>
@@ -2929,6 +2942,7 @@
           <w:tab w:val="left" w:pos="3528"/>
         </w:tabs>
         <w:ind w:firstLine="0"/>
+        <w:jc w:val="left"/>
         <w:rPr>
           <w:rFonts w:eastAsiaTheme="minorEastAsia"/>
           <w:bCs/>
@@ -2951,6 +2965,7 @@
           <w:tab w:val="left" w:pos="3528"/>
         </w:tabs>
         <w:ind w:firstLine="0"/>
+        <w:jc w:val="left"/>
         <w:rPr>
           <w:rFonts w:eastAsiaTheme="minorEastAsia"/>
           <w:bCs/>
@@ -2973,6 +2988,7 @@
           <w:tab w:val="left" w:pos="3528"/>
         </w:tabs>
         <w:ind w:firstLine="0"/>
+        <w:jc w:val="left"/>
         <w:rPr>
           <w:rFonts w:eastAsiaTheme="minorEastAsia"/>
           <w:bCs/>
@@ -3013,6 +3029,7 @@
           <w:tab w:val="left" w:pos="3528"/>
         </w:tabs>
         <w:ind w:firstLine="0"/>
+        <w:jc w:val="left"/>
         <w:rPr>
           <w:rFonts w:eastAsiaTheme="minorEastAsia"/>
           <w:bCs/>
@@ -3035,6 +3052,7 @@
           <w:tab w:val="left" w:pos="3528"/>
         </w:tabs>
         <w:ind w:firstLine="0"/>
+        <w:jc w:val="left"/>
         <w:rPr>
           <w:rFonts w:eastAsiaTheme="minorEastAsia"/>
           <w:bCs/>
@@ -3057,6 +3075,7 @@
           <w:tab w:val="left" w:pos="3528"/>
         </w:tabs>
         <w:ind w:firstLine="0"/>
+        <w:jc w:val="left"/>
         <w:rPr>
           <w:rFonts w:eastAsiaTheme="minorEastAsia"/>
           <w:bCs/>
@@ -5071,7 +5090,6 @@
         <w:pStyle w:val="ListParagraph1"/>
         <w:spacing w:line="360" w:lineRule="auto"/>
         <w:ind w:left="0"/>
-        <w:jc w:val="both"/>
         <w:rPr>
           <w:rFonts w:ascii="Times New Roman" w:hAnsi="Times New Roman"/>
           <w:sz w:val="26"/>
@@ -10537,7 +10555,6 @@
               <w:pStyle w:val="oancuaDanhsach"/>
               <w:spacing w:line="360" w:lineRule="auto"/>
               <w:ind w:left="0"/>
-              <w:jc w:val="center"/>
               <w:rPr>
                 <w:b/>
               </w:rPr>
@@ -10560,47 +10577,16 @@
               <w:pStyle w:val="oancuaDanhsach"/>
               <w:spacing w:line="360" w:lineRule="auto"/>
               <w:ind w:left="0"/>
-              <w:jc w:val="both"/>
               <w:rPr>
                 <w:b/>
               </w:rPr>
             </w:pPr>
-            <w:proofErr w:type="spellStart"/>
             <w:r>
               <w:rPr>
                 <w:b/>
               </w:rPr>
-              <w:t>Tên</w:t>
-            </w:r>
-            <w:proofErr w:type="spellEnd"/>
-            <w:r>
-              <w:rPr>
-                <w:b/>
-              </w:rPr>
-              <w:t xml:space="preserve"> </w:t>
-            </w:r>
-            <w:proofErr w:type="spellStart"/>
-            <w:r>
-              <w:rPr>
-                <w:b/>
-              </w:rPr>
-              <w:t>thuộc</w:t>
-            </w:r>
-            <w:proofErr w:type="spellEnd"/>
-            <w:r>
-              <w:rPr>
-                <w:b/>
-              </w:rPr>
-              <w:t xml:space="preserve"> </w:t>
-            </w:r>
-            <w:proofErr w:type="spellStart"/>
-            <w:r>
-              <w:rPr>
-                <w:b/>
-              </w:rPr>
-              <w:t>tính</w:t>
-            </w:r>
-            <w:proofErr w:type="spellEnd"/>
+              <w:t>Property name</w:t>
+            </w:r>
           </w:p>
         </w:tc>
         <w:tc>
@@ -10613,47 +10599,16 @@
               <w:pStyle w:val="oancuaDanhsach"/>
               <w:spacing w:line="360" w:lineRule="auto"/>
               <w:ind w:left="0"/>
-              <w:jc w:val="both"/>
               <w:rPr>
                 <w:b/>
               </w:rPr>
             </w:pPr>
-            <w:proofErr w:type="spellStart"/>
             <w:r>
               <w:rPr>
                 <w:b/>
               </w:rPr>
-              <w:t>Kiểu</w:t>
-            </w:r>
-            <w:proofErr w:type="spellEnd"/>
-            <w:r>
-              <w:rPr>
-                <w:b/>
-              </w:rPr>
-              <w:t xml:space="preserve"> </w:t>
-            </w:r>
-            <w:proofErr w:type="spellStart"/>
-            <w:r>
-              <w:rPr>
-                <w:b/>
-              </w:rPr>
-              <w:t>dữ</w:t>
-            </w:r>
-            <w:proofErr w:type="spellEnd"/>
-            <w:r>
-              <w:rPr>
-                <w:b/>
-              </w:rPr>
-              <w:t xml:space="preserve"> </w:t>
-            </w:r>
-            <w:proofErr w:type="spellStart"/>
-            <w:r>
-              <w:rPr>
-                <w:b/>
-              </w:rPr>
-              <w:t>liệu</w:t>
-            </w:r>
-            <w:proofErr w:type="spellEnd"/>
+              <w:t>Datatypes</w:t>
+            </w:r>
           </w:p>
         </w:tc>
         <w:tc>
@@ -10666,33 +10621,16 @@
               <w:pStyle w:val="oancuaDanhsach"/>
               <w:spacing w:line="360" w:lineRule="auto"/>
               <w:ind w:left="0"/>
-              <w:jc w:val="both"/>
               <w:rPr>
                 <w:b/>
               </w:rPr>
             </w:pPr>
-            <w:proofErr w:type="spellStart"/>
             <w:r>
               <w:rPr>
                 <w:b/>
               </w:rPr>
-              <w:t>Kích</w:t>
-            </w:r>
-            <w:proofErr w:type="spellEnd"/>
-            <w:r>
-              <w:rPr>
-                <w:b/>
-              </w:rPr>
-              <w:t xml:space="preserve"> </w:t>
-            </w:r>
-            <w:proofErr w:type="spellStart"/>
-            <w:r>
-              <w:rPr>
-                <w:b/>
-              </w:rPr>
-              <w:t>thước</w:t>
-            </w:r>
-            <w:proofErr w:type="spellEnd"/>
+              <w:t>Size</w:t>
+            </w:r>
           </w:p>
         </w:tc>
         <w:tc>
@@ -10705,7 +10643,6 @@
               <w:pStyle w:val="oancuaDanhsach"/>
               <w:spacing w:line="360" w:lineRule="auto"/>
               <w:ind w:left="0"/>
-              <w:jc w:val="both"/>
               <w:rPr>
                 <w:b/>
               </w:rPr>
@@ -10714,16 +10651,8 @@
               <w:rPr>
                 <w:b/>
               </w:rPr>
-              <w:t xml:space="preserve">Ý </w:t>
-            </w:r>
-            <w:proofErr w:type="spellStart"/>
-            <w:r>
-              <w:rPr>
-                <w:b/>
-              </w:rPr>
-              <w:t>nghĩa</w:t>
-            </w:r>
-            <w:proofErr w:type="spellEnd"/>
+              <w:t>Meaning</w:t>
+            </w:r>
           </w:p>
         </w:tc>
       </w:tr>
@@ -10741,7 +10670,6 @@
               <w:pStyle w:val="oancuaDanhsach"/>
               <w:spacing w:line="360" w:lineRule="auto"/>
               <w:ind w:left="0"/>
-              <w:jc w:val="center"/>
             </w:pPr>
             <w:r>
               <w:t>1</w:t>
@@ -10757,7 +10685,6 @@
               <w:pStyle w:val="oancuaDanhsach"/>
               <w:spacing w:line="360" w:lineRule="auto"/>
               <w:ind w:left="0"/>
-              <w:jc w:val="both"/>
             </w:pPr>
             <w:proofErr w:type="spellStart"/>
             <w:r>
@@ -10775,7 +10702,6 @@
               <w:pStyle w:val="oancuaDanhsach"/>
               <w:spacing w:line="360" w:lineRule="auto"/>
               <w:ind w:left="0"/>
-              <w:jc w:val="both"/>
             </w:pPr>
             <w:proofErr w:type="gramStart"/>
             <w:r>
@@ -10796,7 +10722,6 @@
               <w:pStyle w:val="oancuaDanhsach"/>
               <w:spacing w:line="360" w:lineRule="auto"/>
               <w:ind w:left="0"/>
-              <w:jc w:val="center"/>
             </w:pPr>
             <w:r>
               <w:t>10</w:t>
@@ -10812,45 +10737,10 @@
               <w:pStyle w:val="oancuaDanhsach"/>
               <w:spacing w:line="360" w:lineRule="auto"/>
               <w:ind w:left="0"/>
-              <w:jc w:val="both"/>
-            </w:pPr>
-            <w:proofErr w:type="spellStart"/>
-            <w:r>
-              <w:t>Mã</w:t>
-            </w:r>
-            <w:proofErr w:type="spellEnd"/>
-            <w:r>
-              <w:t xml:space="preserve"> </w:t>
-            </w:r>
-            <w:proofErr w:type="spellStart"/>
-            <w:r>
-              <w:t>máy</w:t>
-            </w:r>
-            <w:proofErr w:type="spellEnd"/>
-            <w:r>
-              <w:t xml:space="preserve"> </w:t>
-            </w:r>
-            <w:proofErr w:type="spellStart"/>
-            <w:r>
-              <w:t>tính</w:t>
-            </w:r>
-            <w:proofErr w:type="spellEnd"/>
-            <w:r>
-              <w:t xml:space="preserve">- </w:t>
-            </w:r>
-            <w:proofErr w:type="spellStart"/>
-            <w:r>
-              <w:t>khóa</w:t>
-            </w:r>
-            <w:proofErr w:type="spellEnd"/>
-            <w:r>
-              <w:t xml:space="preserve"> </w:t>
-            </w:r>
-            <w:proofErr w:type="spellStart"/>
-            <w:r>
-              <w:t>chính</w:t>
-            </w:r>
-            <w:proofErr w:type="spellEnd"/>
+            </w:pPr>
+            <w:r>
+              <w:t>Computer code - primary key</w:t>
+            </w:r>
           </w:p>
         </w:tc>
       </w:tr>
@@ -10868,7 +10758,6 @@
               <w:pStyle w:val="oancuaDanhsach"/>
               <w:spacing w:line="360" w:lineRule="auto"/>
               <w:ind w:left="0"/>
-              <w:jc w:val="center"/>
             </w:pPr>
             <w:r>
               <w:t>2</w:t>
@@ -10884,7 +10773,6 @@
               <w:pStyle w:val="oancuaDanhsach"/>
               <w:spacing w:line="360" w:lineRule="auto"/>
               <w:ind w:left="0"/>
-              <w:jc w:val="both"/>
             </w:pPr>
             <w:proofErr w:type="spellStart"/>
             <w:r>
@@ -10902,7 +10790,6 @@
               <w:pStyle w:val="oancuaDanhsach"/>
               <w:spacing w:line="360" w:lineRule="auto"/>
               <w:ind w:left="0"/>
-              <w:jc w:val="both"/>
             </w:pPr>
             <w:proofErr w:type="gramStart"/>
             <w:r>
@@ -10923,7 +10810,6 @@
               <w:pStyle w:val="oancuaDanhsach"/>
               <w:spacing w:line="360" w:lineRule="auto"/>
               <w:ind w:left="0"/>
-              <w:jc w:val="center"/>
             </w:pPr>
             <w:r>
               <w:t>50</w:t>
@@ -10939,29 +10825,10 @@
               <w:pStyle w:val="oancuaDanhsach"/>
               <w:spacing w:line="360" w:lineRule="auto"/>
               <w:ind w:left="0"/>
-              <w:jc w:val="both"/>
-            </w:pPr>
-            <w:proofErr w:type="spellStart"/>
-            <w:r>
-              <w:t>Tên</w:t>
-            </w:r>
-            <w:proofErr w:type="spellEnd"/>
-            <w:r>
-              <w:t xml:space="preserve"> </w:t>
-            </w:r>
-            <w:proofErr w:type="spellStart"/>
-            <w:r>
-              <w:t>máy</w:t>
-            </w:r>
-            <w:proofErr w:type="spellEnd"/>
-            <w:r>
-              <w:t xml:space="preserve"> </w:t>
-            </w:r>
-            <w:proofErr w:type="spellStart"/>
-            <w:r>
-              <w:t>tính</w:t>
-            </w:r>
-            <w:proofErr w:type="spellEnd"/>
+            </w:pPr>
+            <w:r>
+              <w:t>Computer name</w:t>
+            </w:r>
           </w:p>
         </w:tc>
       </w:tr>
@@ -10979,7 +10846,6 @@
               <w:pStyle w:val="oancuaDanhsach"/>
               <w:spacing w:line="360" w:lineRule="auto"/>
               <w:ind w:left="0"/>
-              <w:jc w:val="center"/>
             </w:pPr>
             <w:r>
               <w:t>3</w:t>
@@ -10995,7 +10861,6 @@
               <w:pStyle w:val="oancuaDanhsach"/>
               <w:spacing w:line="360" w:lineRule="auto"/>
               <w:ind w:left="0"/>
-              <w:jc w:val="both"/>
             </w:pPr>
             <w:r>
               <w:t>NCC</w:t>
@@ -11011,7 +10876,6 @@
               <w:pStyle w:val="oancuaDanhsach"/>
               <w:spacing w:line="360" w:lineRule="auto"/>
               <w:ind w:left="0"/>
-              <w:jc w:val="both"/>
             </w:pPr>
             <w:proofErr w:type="gramStart"/>
             <w:r>
@@ -11032,7 +10896,6 @@
               <w:pStyle w:val="oancuaDanhsach"/>
               <w:spacing w:line="360" w:lineRule="auto"/>
               <w:ind w:left="0"/>
-              <w:jc w:val="center"/>
             </w:pPr>
             <w:r>
               <w:t>10</w:t>
@@ -11048,37 +10911,10 @@
               <w:pStyle w:val="oancuaDanhsach"/>
               <w:spacing w:line="360" w:lineRule="auto"/>
               <w:ind w:left="0"/>
-              <w:jc w:val="both"/>
-            </w:pPr>
-            <w:proofErr w:type="spellStart"/>
-            <w:r>
-              <w:t>Mã</w:t>
-            </w:r>
-            <w:proofErr w:type="spellEnd"/>
-            <w:r>
-              <w:t xml:space="preserve"> </w:t>
-            </w:r>
-            <w:proofErr w:type="spellStart"/>
-            <w:r>
-              <w:t>nhà</w:t>
-            </w:r>
-            <w:proofErr w:type="spellEnd"/>
-            <w:r>
-              <w:t xml:space="preserve"> </w:t>
-            </w:r>
-            <w:proofErr w:type="spellStart"/>
-            <w:r>
-              <w:t>cung</w:t>
-            </w:r>
-            <w:proofErr w:type="spellEnd"/>
-            <w:r>
-              <w:t xml:space="preserve"> </w:t>
-            </w:r>
-            <w:proofErr w:type="spellStart"/>
-            <w:r>
-              <w:t>cấp</w:t>
-            </w:r>
-            <w:proofErr w:type="spellEnd"/>
+            </w:pPr>
+            <w:r>
+              <w:t>Supplier code</w:t>
+            </w:r>
           </w:p>
         </w:tc>
       </w:tr>
@@ -11096,7 +10932,6 @@
               <w:pStyle w:val="oancuaDanhsach"/>
               <w:spacing w:line="360" w:lineRule="auto"/>
               <w:ind w:left="0"/>
-              <w:jc w:val="center"/>
             </w:pPr>
             <w:r>
               <w:t>4</w:t>
@@ -11112,7 +10947,6 @@
               <w:pStyle w:val="oancuaDanhsach"/>
               <w:spacing w:line="360" w:lineRule="auto"/>
               <w:ind w:left="0"/>
-              <w:jc w:val="both"/>
             </w:pPr>
             <w:proofErr w:type="spellStart"/>
             <w:r>
@@ -11130,7 +10964,6 @@
               <w:pStyle w:val="oancuaDanhsach"/>
               <w:spacing w:line="360" w:lineRule="auto"/>
               <w:ind w:left="0"/>
-              <w:jc w:val="both"/>
             </w:pPr>
             <w:r>
               <w:t>Int</w:t>
@@ -11146,7 +10979,6 @@
               <w:pStyle w:val="oancuaDanhsach"/>
               <w:spacing w:line="360" w:lineRule="auto"/>
               <w:ind w:left="0"/>
-              <w:jc w:val="center"/>
             </w:pPr>
           </w:p>
         </w:tc>
@@ -11159,21 +10991,10 @@
               <w:pStyle w:val="oancuaDanhsach"/>
               <w:spacing w:line="360" w:lineRule="auto"/>
               <w:ind w:left="0"/>
-              <w:jc w:val="both"/>
-            </w:pPr>
-            <w:proofErr w:type="spellStart"/>
-            <w:r>
-              <w:t>Số</w:t>
-            </w:r>
-            <w:proofErr w:type="spellEnd"/>
-            <w:r>
-              <w:t xml:space="preserve"> </w:t>
-            </w:r>
-            <w:proofErr w:type="spellStart"/>
-            <w:r>
-              <w:t>lượng</w:t>
-            </w:r>
-            <w:proofErr w:type="spellEnd"/>
+            </w:pPr>
+            <w:r>
+              <w:t>Amount</w:t>
+            </w:r>
           </w:p>
         </w:tc>
       </w:tr>
@@ -11191,7 +11012,6 @@
               <w:pStyle w:val="oancuaDanhsach"/>
               <w:spacing w:line="360" w:lineRule="auto"/>
               <w:ind w:left="0"/>
-              <w:jc w:val="center"/>
             </w:pPr>
             <w:r>
               <w:t>5</w:t>
@@ -11207,7 +11027,6 @@
               <w:pStyle w:val="oancuaDanhsach"/>
               <w:spacing w:line="360" w:lineRule="auto"/>
               <w:ind w:left="0"/>
-              <w:jc w:val="both"/>
             </w:pPr>
             <w:proofErr w:type="spellStart"/>
             <w:r>
@@ -11225,7 +11044,6 @@
               <w:pStyle w:val="oancuaDanhsach"/>
               <w:spacing w:line="360" w:lineRule="auto"/>
               <w:ind w:left="0"/>
-              <w:jc w:val="both"/>
             </w:pPr>
             <w:r>
               <w:t>Int</w:t>
@@ -11253,25 +11071,34 @@
               <w:pStyle w:val="oancuaDanhsach"/>
               <w:spacing w:line="360" w:lineRule="auto"/>
               <w:ind w:left="0"/>
-              <w:jc w:val="both"/>
-            </w:pPr>
-            <w:proofErr w:type="spellStart"/>
-            <w:r>
-              <w:t>Giá</w:t>
-            </w:r>
-            <w:proofErr w:type="spellEnd"/>
-            <w:r>
-              <w:t xml:space="preserve"> </w:t>
-            </w:r>
-            <w:proofErr w:type="spellStart"/>
-            <w:r>
-              <w:t>bán</w:t>
-            </w:r>
-            <w:proofErr w:type="spellEnd"/>
+            </w:pPr>
+            <w:r>
+              <w:t>Price</w:t>
+            </w:r>
           </w:p>
         </w:tc>
       </w:tr>
     </w:tbl>
+    <w:p>
+      <w:pPr>
+        <w:spacing w:line="360" w:lineRule="auto"/>
+        <w:rPr>
+          <w:b/>
+          <w:sz w:val="26"/>
+          <w:szCs w:val="26"/>
+        </w:rPr>
+      </w:pPr>
+    </w:p>
+    <w:p>
+      <w:pPr>
+        <w:spacing w:line="360" w:lineRule="auto"/>
+        <w:rPr>
+          <w:b/>
+          <w:sz w:val="26"/>
+          <w:szCs w:val="26"/>
+        </w:rPr>
+      </w:pPr>
+    </w:p>
     <w:p>
       <w:pPr>
         <w:spacing w:line="360" w:lineRule="auto"/>
@@ -11296,6 +11123,7 @@
         <w:rPr>
           <w:color w:val="auto"/>
         </w:rPr>
+        <w:lastRenderedPageBreak/>
         <w:t xml:space="preserve"> </w:t>
       </w:r>
       <w:r>
@@ -11340,10 +11168,10 @@
       </w:tblPr>
       <w:tblGrid>
         <w:gridCol w:w="777"/>
-        <w:gridCol w:w="1721"/>
+        <w:gridCol w:w="1724"/>
         <w:gridCol w:w="1562"/>
-        <w:gridCol w:w="1569"/>
-        <w:gridCol w:w="3024"/>
+        <w:gridCol w:w="1557"/>
+        <w:gridCol w:w="3033"/>
       </w:tblGrid>
       <w:tr>
         <w:trPr>
@@ -11359,7 +11187,6 @@
               <w:pStyle w:val="oancuaDanhsach"/>
               <w:spacing w:line="360" w:lineRule="auto"/>
               <w:ind w:left="0"/>
-              <w:jc w:val="center"/>
               <w:rPr>
                 <w:b/>
               </w:rPr>
@@ -11382,48 +11209,16 @@
               <w:pStyle w:val="oancuaDanhsach"/>
               <w:spacing w:line="360" w:lineRule="auto"/>
               <w:ind w:left="0"/>
-              <w:jc w:val="both"/>
               <w:rPr>
                 <w:b/>
               </w:rPr>
             </w:pPr>
-            <w:proofErr w:type="spellStart"/>
             <w:r>
               <w:rPr>
                 <w:b/>
               </w:rPr>
-              <w:t>Tên</w:t>
-            </w:r>
-            <w:proofErr w:type="spellEnd"/>
-            <w:r>
-              <w:rPr>
-                <w:b/>
-              </w:rPr>
-              <w:t xml:space="preserve"> </w:t>
-            </w:r>
-            <w:proofErr w:type="spellStart"/>
-            <w:r>
-              <w:rPr>
-                <w:b/>
-              </w:rPr>
-              <w:t>thuộc</w:t>
-            </w:r>
-            <w:proofErr w:type="spellEnd"/>
-            <w:r>
-              <w:rPr>
-                <w:b/>
-              </w:rPr>
-              <w:t xml:space="preserve"> </w:t>
-            </w:r>
-            <w:proofErr w:type="spellStart"/>
-            <w:r>
-              <w:rPr>
-                <w:b/>
-              </w:rPr>
-              <w:lastRenderedPageBreak/>
-              <w:t>tính</w:t>
-            </w:r>
-            <w:proofErr w:type="spellEnd"/>
+              <w:t>Property name</w:t>
+            </w:r>
           </w:p>
         </w:tc>
         <w:tc>
@@ -11436,48 +11231,16 @@
               <w:pStyle w:val="oancuaDanhsach"/>
               <w:spacing w:line="360" w:lineRule="auto"/>
               <w:ind w:left="0"/>
-              <w:jc w:val="both"/>
               <w:rPr>
                 <w:b/>
               </w:rPr>
             </w:pPr>
-            <w:proofErr w:type="spellStart"/>
             <w:r>
               <w:rPr>
                 <w:b/>
               </w:rPr>
-              <w:lastRenderedPageBreak/>
-              <w:t>Kiểu</w:t>
-            </w:r>
-            <w:proofErr w:type="spellEnd"/>
-            <w:r>
-              <w:rPr>
-                <w:b/>
-              </w:rPr>
-              <w:t xml:space="preserve"> </w:t>
-            </w:r>
-            <w:proofErr w:type="spellStart"/>
-            <w:r>
-              <w:rPr>
-                <w:b/>
-              </w:rPr>
-              <w:t>dữ</w:t>
-            </w:r>
-            <w:proofErr w:type="spellEnd"/>
-            <w:r>
-              <w:rPr>
-                <w:b/>
-              </w:rPr>
-              <w:t xml:space="preserve"> </w:t>
-            </w:r>
-            <w:proofErr w:type="spellStart"/>
-            <w:r>
-              <w:rPr>
-                <w:b/>
-              </w:rPr>
-              <w:t>liệu</w:t>
-            </w:r>
-            <w:proofErr w:type="spellEnd"/>
+              <w:t>Datatypes</w:t>
+            </w:r>
           </w:p>
         </w:tc>
         <w:tc>
@@ -11490,33 +11253,16 @@
               <w:pStyle w:val="oancuaDanhsach"/>
               <w:spacing w:line="360" w:lineRule="auto"/>
               <w:ind w:left="0"/>
-              <w:jc w:val="both"/>
               <w:rPr>
                 <w:b/>
               </w:rPr>
             </w:pPr>
-            <w:proofErr w:type="spellStart"/>
             <w:r>
               <w:rPr>
                 <w:b/>
               </w:rPr>
-              <w:t>Kích</w:t>
-            </w:r>
-            <w:proofErr w:type="spellEnd"/>
-            <w:r>
-              <w:rPr>
-                <w:b/>
-              </w:rPr>
-              <w:t xml:space="preserve"> </w:t>
-            </w:r>
-            <w:proofErr w:type="spellStart"/>
-            <w:r>
-              <w:rPr>
-                <w:b/>
-              </w:rPr>
-              <w:t>thước</w:t>
-            </w:r>
-            <w:proofErr w:type="spellEnd"/>
+              <w:t>Size</w:t>
+            </w:r>
           </w:p>
         </w:tc>
         <w:tc>
@@ -11529,7 +11275,6 @@
               <w:pStyle w:val="oancuaDanhsach"/>
               <w:spacing w:line="360" w:lineRule="auto"/>
               <w:ind w:left="0"/>
-              <w:jc w:val="both"/>
               <w:rPr>
                 <w:b/>
               </w:rPr>
@@ -11538,16 +11283,8 @@
               <w:rPr>
                 <w:b/>
               </w:rPr>
-              <w:t xml:space="preserve">Ý </w:t>
-            </w:r>
-            <w:proofErr w:type="spellStart"/>
-            <w:r>
-              <w:rPr>
-                <w:b/>
-              </w:rPr>
-              <w:t>nghĩa</w:t>
-            </w:r>
-            <w:proofErr w:type="spellEnd"/>
+              <w:t>Meaning</w:t>
+            </w:r>
           </w:p>
         </w:tc>
       </w:tr>
@@ -11565,7 +11302,6 @@
               <w:pStyle w:val="oancuaDanhsach"/>
               <w:spacing w:line="360" w:lineRule="auto"/>
               <w:ind w:left="0"/>
-              <w:jc w:val="center"/>
             </w:pPr>
             <w:r>
               <w:t>1</w:t>
@@ -11581,7 +11317,6 @@
               <w:pStyle w:val="oancuaDanhsach"/>
               <w:spacing w:line="360" w:lineRule="auto"/>
               <w:ind w:left="0"/>
-              <w:jc w:val="both"/>
             </w:pPr>
             <w:proofErr w:type="spellStart"/>
             <w:r>
@@ -11599,7 +11334,6 @@
               <w:pStyle w:val="oancuaDanhsach"/>
               <w:spacing w:line="360" w:lineRule="auto"/>
               <w:ind w:left="0"/>
-              <w:jc w:val="both"/>
             </w:pPr>
             <w:proofErr w:type="gramStart"/>
             <w:r>
@@ -11620,7 +11354,6 @@
               <w:pStyle w:val="oancuaDanhsach"/>
               <w:spacing w:line="360" w:lineRule="auto"/>
               <w:ind w:left="0"/>
-              <w:jc w:val="center"/>
             </w:pPr>
             <w:r>
               <w:t>10</w:t>
@@ -11636,45 +11369,10 @@
               <w:pStyle w:val="oancuaDanhsach"/>
               <w:spacing w:line="360" w:lineRule="auto"/>
               <w:ind w:left="0"/>
-              <w:jc w:val="both"/>
-            </w:pPr>
-            <w:proofErr w:type="spellStart"/>
-            <w:r>
-              <w:t>Mã</w:t>
-            </w:r>
-            <w:proofErr w:type="spellEnd"/>
-            <w:r>
-              <w:t xml:space="preserve"> </w:t>
-            </w:r>
-            <w:proofErr w:type="spellStart"/>
-            <w:r>
-              <w:t>máy</w:t>
-            </w:r>
-            <w:proofErr w:type="spellEnd"/>
-            <w:r>
-              <w:t xml:space="preserve"> </w:t>
-            </w:r>
-            <w:proofErr w:type="spellStart"/>
-            <w:r>
-              <w:t>tính</w:t>
-            </w:r>
-            <w:proofErr w:type="spellEnd"/>
-            <w:r>
-              <w:t xml:space="preserve">- </w:t>
-            </w:r>
-            <w:proofErr w:type="spellStart"/>
-            <w:r>
-              <w:t>khóa</w:t>
-            </w:r>
-            <w:proofErr w:type="spellEnd"/>
-            <w:r>
-              <w:t xml:space="preserve"> </w:t>
-            </w:r>
-            <w:proofErr w:type="spellStart"/>
-            <w:r>
-              <w:t>chính</w:t>
-            </w:r>
-            <w:proofErr w:type="spellEnd"/>
+            </w:pPr>
+            <w:r>
+              <w:t>Computer code - primary key</w:t>
+            </w:r>
           </w:p>
         </w:tc>
       </w:tr>
@@ -11692,7 +11390,6 @@
               <w:pStyle w:val="oancuaDanhsach"/>
               <w:spacing w:line="360" w:lineRule="auto"/>
               <w:ind w:left="0"/>
-              <w:jc w:val="center"/>
             </w:pPr>
             <w:r>
               <w:t>2</w:t>
@@ -11708,7 +11405,6 @@
               <w:pStyle w:val="oancuaDanhsach"/>
               <w:spacing w:line="360" w:lineRule="auto"/>
               <w:ind w:left="0"/>
-              <w:jc w:val="both"/>
             </w:pPr>
             <w:proofErr w:type="spellStart"/>
             <w:r>
@@ -11726,7 +11422,6 @@
               <w:pStyle w:val="oancuaDanhsach"/>
               <w:spacing w:line="360" w:lineRule="auto"/>
               <w:ind w:left="0"/>
-              <w:jc w:val="both"/>
             </w:pPr>
             <w:proofErr w:type="gramStart"/>
             <w:r>
@@ -11747,7 +11442,6 @@
               <w:pStyle w:val="oancuaDanhsach"/>
               <w:spacing w:line="360" w:lineRule="auto"/>
               <w:ind w:left="0"/>
-              <w:jc w:val="center"/>
             </w:pPr>
             <w:r>
               <w:t>50</w:t>
@@ -11763,29 +11457,10 @@
               <w:pStyle w:val="oancuaDanhsach"/>
               <w:spacing w:line="360" w:lineRule="auto"/>
               <w:ind w:left="0"/>
-              <w:jc w:val="both"/>
-            </w:pPr>
-            <w:proofErr w:type="spellStart"/>
-            <w:r>
-              <w:t>Tên</w:t>
-            </w:r>
-            <w:proofErr w:type="spellEnd"/>
-            <w:r>
-              <w:t xml:space="preserve"> </w:t>
-            </w:r>
-            <w:proofErr w:type="spellStart"/>
-            <w:r>
-              <w:t>nhân</w:t>
-            </w:r>
-            <w:proofErr w:type="spellEnd"/>
-            <w:r>
-              <w:t xml:space="preserve"> </w:t>
-            </w:r>
-            <w:proofErr w:type="spellStart"/>
-            <w:r>
-              <w:t>viên</w:t>
-            </w:r>
-            <w:proofErr w:type="spellEnd"/>
+            </w:pPr>
+            <w:r>
+              <w:t>Staff's name</w:t>
+            </w:r>
           </w:p>
         </w:tc>
       </w:tr>
@@ -11803,7 +11478,6 @@
               <w:pStyle w:val="oancuaDanhsach"/>
               <w:spacing w:line="360" w:lineRule="auto"/>
               <w:ind w:left="0"/>
-              <w:jc w:val="center"/>
             </w:pPr>
             <w:r>
               <w:t>3</w:t>
@@ -11819,7 +11493,6 @@
               <w:pStyle w:val="oancuaDanhsach"/>
               <w:spacing w:line="360" w:lineRule="auto"/>
               <w:ind w:left="0"/>
-              <w:jc w:val="both"/>
             </w:pPr>
             <w:proofErr w:type="spellStart"/>
             <w:r>
@@ -11837,7 +11510,6 @@
               <w:pStyle w:val="oancuaDanhsach"/>
               <w:spacing w:line="360" w:lineRule="auto"/>
               <w:ind w:left="0"/>
-              <w:jc w:val="both"/>
             </w:pPr>
             <w:proofErr w:type="spellStart"/>
             <w:proofErr w:type="gramStart"/>
@@ -11863,7 +11535,6 @@
               <w:pStyle w:val="oancuaDanhsach"/>
               <w:spacing w:line="360" w:lineRule="auto"/>
               <w:ind w:left="0"/>
-              <w:jc w:val="center"/>
             </w:pPr>
             <w:r>
               <w:t>50</w:t>
@@ -11879,21 +11550,10 @@
               <w:pStyle w:val="oancuaDanhsach"/>
               <w:spacing w:line="360" w:lineRule="auto"/>
               <w:ind w:left="0"/>
-              <w:jc w:val="both"/>
-            </w:pPr>
-            <w:proofErr w:type="spellStart"/>
-            <w:r>
-              <w:t>Giới</w:t>
-            </w:r>
-            <w:proofErr w:type="spellEnd"/>
-            <w:r>
-              <w:t xml:space="preserve"> </w:t>
-            </w:r>
-            <w:proofErr w:type="spellStart"/>
-            <w:r>
-              <w:t>tính</w:t>
-            </w:r>
-            <w:proofErr w:type="spellEnd"/>
+            </w:pPr>
+            <w:r>
+              <w:t>Sex</w:t>
+            </w:r>
           </w:p>
         </w:tc>
       </w:tr>
@@ -11911,7 +11571,6 @@
               <w:pStyle w:val="oancuaDanhsach"/>
               <w:spacing w:line="360" w:lineRule="auto"/>
               <w:ind w:left="0"/>
-              <w:jc w:val="center"/>
             </w:pPr>
             <w:r>
               <w:t>4</w:t>
@@ -11927,7 +11586,6 @@
               <w:pStyle w:val="oancuaDanhsach"/>
               <w:spacing w:line="360" w:lineRule="auto"/>
               <w:ind w:left="0"/>
-              <w:jc w:val="both"/>
             </w:pPr>
             <w:proofErr w:type="spellStart"/>
             <w:r>
@@ -11945,7 +11603,6 @@
               <w:pStyle w:val="oancuaDanhsach"/>
               <w:spacing w:line="360" w:lineRule="auto"/>
               <w:ind w:left="0"/>
-              <w:jc w:val="both"/>
             </w:pPr>
             <w:proofErr w:type="spellStart"/>
             <w:proofErr w:type="gramStart"/>
@@ -11971,7 +11628,6 @@
               <w:pStyle w:val="oancuaDanhsach"/>
               <w:spacing w:line="360" w:lineRule="auto"/>
               <w:ind w:left="0"/>
-              <w:jc w:val="center"/>
             </w:pPr>
             <w:r>
               <w:t>50</w:t>
@@ -11987,21 +11643,10 @@
               <w:pStyle w:val="oancuaDanhsach"/>
               <w:spacing w:line="360" w:lineRule="auto"/>
               <w:ind w:left="0"/>
-              <w:jc w:val="both"/>
-            </w:pPr>
-            <w:proofErr w:type="spellStart"/>
-            <w:r>
-              <w:t>Địa</w:t>
-            </w:r>
-            <w:proofErr w:type="spellEnd"/>
-            <w:r>
-              <w:t xml:space="preserve"> </w:t>
-            </w:r>
-            <w:proofErr w:type="spellStart"/>
-            <w:r>
-              <w:t>chỉ</w:t>
-            </w:r>
-            <w:proofErr w:type="spellEnd"/>
+            </w:pPr>
+            <w:r>
+              <w:t>Address</w:t>
+            </w:r>
           </w:p>
         </w:tc>
       </w:tr>
@@ -12019,7 +11664,6 @@
               <w:pStyle w:val="oancuaDanhsach"/>
               <w:spacing w:line="360" w:lineRule="auto"/>
               <w:ind w:left="0"/>
-              <w:jc w:val="center"/>
             </w:pPr>
             <w:r>
               <w:t>5</w:t>
@@ -12035,7 +11679,6 @@
               <w:pStyle w:val="oancuaDanhsach"/>
               <w:spacing w:line="360" w:lineRule="auto"/>
               <w:ind w:left="0"/>
-              <w:jc w:val="both"/>
             </w:pPr>
             <w:proofErr w:type="spellStart"/>
             <w:r>
@@ -12053,7 +11696,6 @@
               <w:pStyle w:val="oancuaDanhsach"/>
               <w:spacing w:line="360" w:lineRule="auto"/>
               <w:ind w:left="0"/>
-              <w:jc w:val="both"/>
             </w:pPr>
             <w:r>
               <w:t>int</w:t>
@@ -12069,7 +11711,6 @@
               <w:pStyle w:val="oancuaDanhsach"/>
               <w:spacing w:line="360" w:lineRule="auto"/>
               <w:ind w:left="0"/>
-              <w:jc w:val="center"/>
             </w:pPr>
           </w:p>
         </w:tc>
@@ -12082,29 +11723,10 @@
               <w:pStyle w:val="oancuaDanhsach"/>
               <w:spacing w:line="360" w:lineRule="auto"/>
               <w:ind w:left="0"/>
-              <w:jc w:val="both"/>
-            </w:pPr>
-            <w:proofErr w:type="spellStart"/>
-            <w:r>
-              <w:t>Số</w:t>
-            </w:r>
-            <w:proofErr w:type="spellEnd"/>
-            <w:r>
-              <w:t xml:space="preserve"> </w:t>
-            </w:r>
-            <w:proofErr w:type="spellStart"/>
-            <w:r>
-              <w:t>điện</w:t>
-            </w:r>
-            <w:proofErr w:type="spellEnd"/>
-            <w:r>
-              <w:t xml:space="preserve"> </w:t>
-            </w:r>
-            <w:proofErr w:type="spellStart"/>
-            <w:r>
-              <w:t>thoại</w:t>
-            </w:r>
-            <w:proofErr w:type="spellEnd"/>
+            </w:pPr>
+            <w:r>
+              <w:t>phone number</w:t>
+            </w:r>
           </w:p>
         </w:tc>
       </w:tr>
@@ -12182,7 +11804,6 @@
               <w:pStyle w:val="oancuaDanhsach"/>
               <w:spacing w:line="360" w:lineRule="auto"/>
               <w:ind w:left="0"/>
-              <w:jc w:val="both"/>
               <w:rPr>
                 <w:b/>
               </w:rPr>
@@ -12205,47 +11826,16 @@
               <w:pStyle w:val="oancuaDanhsach"/>
               <w:spacing w:line="360" w:lineRule="auto"/>
               <w:ind w:left="0"/>
-              <w:jc w:val="both"/>
               <w:rPr>
                 <w:b/>
               </w:rPr>
             </w:pPr>
-            <w:proofErr w:type="spellStart"/>
             <w:r>
               <w:rPr>
                 <w:b/>
               </w:rPr>
-              <w:t>Tên</w:t>
-            </w:r>
-            <w:proofErr w:type="spellEnd"/>
-            <w:r>
-              <w:rPr>
-                <w:b/>
-              </w:rPr>
-              <w:t xml:space="preserve"> </w:t>
-            </w:r>
-            <w:proofErr w:type="spellStart"/>
-            <w:r>
-              <w:rPr>
-                <w:b/>
-              </w:rPr>
-              <w:t>thuộc</w:t>
-            </w:r>
-            <w:proofErr w:type="spellEnd"/>
-            <w:r>
-              <w:rPr>
-                <w:b/>
-              </w:rPr>
-              <w:t xml:space="preserve"> </w:t>
-            </w:r>
-            <w:proofErr w:type="spellStart"/>
-            <w:r>
-              <w:rPr>
-                <w:b/>
-              </w:rPr>
-              <w:t>tính</w:t>
-            </w:r>
-            <w:proofErr w:type="spellEnd"/>
+              <w:t>Property name</w:t>
+            </w:r>
           </w:p>
         </w:tc>
         <w:tc>
@@ -12258,47 +11848,16 @@
               <w:pStyle w:val="oancuaDanhsach"/>
               <w:spacing w:line="360" w:lineRule="auto"/>
               <w:ind w:left="0"/>
-              <w:jc w:val="both"/>
               <w:rPr>
                 <w:b/>
               </w:rPr>
             </w:pPr>
-            <w:proofErr w:type="spellStart"/>
             <w:r>
               <w:rPr>
                 <w:b/>
               </w:rPr>
-              <w:t>Kiểu</w:t>
-            </w:r>
-            <w:proofErr w:type="spellEnd"/>
-            <w:r>
-              <w:rPr>
-                <w:b/>
-              </w:rPr>
-              <w:t xml:space="preserve"> </w:t>
-            </w:r>
-            <w:proofErr w:type="spellStart"/>
-            <w:r>
-              <w:rPr>
-                <w:b/>
-              </w:rPr>
-              <w:t>dữ</w:t>
-            </w:r>
-            <w:proofErr w:type="spellEnd"/>
-            <w:r>
-              <w:rPr>
-                <w:b/>
-              </w:rPr>
-              <w:t xml:space="preserve"> </w:t>
-            </w:r>
-            <w:proofErr w:type="spellStart"/>
-            <w:r>
-              <w:rPr>
-                <w:b/>
-              </w:rPr>
-              <w:t>liệu</w:t>
-            </w:r>
-            <w:proofErr w:type="spellEnd"/>
+              <w:t>Datatypes</w:t>
+            </w:r>
           </w:p>
         </w:tc>
         <w:tc>
@@ -12311,33 +11870,16 @@
               <w:pStyle w:val="oancuaDanhsach"/>
               <w:spacing w:line="360" w:lineRule="auto"/>
               <w:ind w:left="0"/>
-              <w:jc w:val="both"/>
               <w:rPr>
                 <w:b/>
               </w:rPr>
             </w:pPr>
-            <w:proofErr w:type="spellStart"/>
             <w:r>
               <w:rPr>
                 <w:b/>
               </w:rPr>
-              <w:t>Kích</w:t>
-            </w:r>
-            <w:proofErr w:type="spellEnd"/>
-            <w:r>
-              <w:rPr>
-                <w:b/>
-              </w:rPr>
-              <w:t xml:space="preserve"> </w:t>
-            </w:r>
-            <w:proofErr w:type="spellStart"/>
-            <w:r>
-              <w:rPr>
-                <w:b/>
-              </w:rPr>
-              <w:t>thước</w:t>
-            </w:r>
-            <w:proofErr w:type="spellEnd"/>
+              <w:t>Size</w:t>
+            </w:r>
           </w:p>
         </w:tc>
         <w:tc>
@@ -12350,7 +11892,6 @@
               <w:pStyle w:val="oancuaDanhsach"/>
               <w:spacing w:line="360" w:lineRule="auto"/>
               <w:ind w:left="0"/>
-              <w:jc w:val="both"/>
               <w:rPr>
                 <w:b/>
               </w:rPr>
@@ -12359,16 +11900,8 @@
               <w:rPr>
                 <w:b/>
               </w:rPr>
-              <w:t xml:space="preserve">Ý </w:t>
-            </w:r>
-            <w:proofErr w:type="spellStart"/>
-            <w:r>
-              <w:rPr>
-                <w:b/>
-              </w:rPr>
-              <w:t>nghĩa</w:t>
-            </w:r>
-            <w:proofErr w:type="spellEnd"/>
+              <w:t>Meaning</w:t>
+            </w:r>
           </w:p>
         </w:tc>
       </w:tr>
@@ -12387,7 +11920,6 @@
               <w:pStyle w:val="oancuaDanhsach"/>
               <w:spacing w:line="360" w:lineRule="auto"/>
               <w:ind w:left="0"/>
-              <w:jc w:val="both"/>
             </w:pPr>
             <w:r>
               <w:t>1</w:t>
@@ -12403,7 +11935,6 @@
               <w:pStyle w:val="oancuaDanhsach"/>
               <w:spacing w:line="360" w:lineRule="auto"/>
               <w:ind w:left="0"/>
-              <w:jc w:val="both"/>
             </w:pPr>
             <w:proofErr w:type="spellStart"/>
             <w:r>
@@ -12421,7 +11952,6 @@
               <w:pStyle w:val="oancuaDanhsach"/>
               <w:spacing w:line="360" w:lineRule="auto"/>
               <w:ind w:left="0"/>
-              <w:jc w:val="both"/>
             </w:pPr>
             <w:proofErr w:type="gramStart"/>
             <w:r>
@@ -12442,7 +11972,6 @@
               <w:pStyle w:val="oancuaDanhsach"/>
               <w:spacing w:line="360" w:lineRule="auto"/>
               <w:ind w:left="0"/>
-              <w:jc w:val="center"/>
             </w:pPr>
             <w:r>
               <w:t>10</w:t>
@@ -12458,45 +11987,10 @@
               <w:pStyle w:val="oancuaDanhsach"/>
               <w:spacing w:line="360" w:lineRule="auto"/>
               <w:ind w:left="0"/>
-              <w:jc w:val="both"/>
-            </w:pPr>
-            <w:proofErr w:type="spellStart"/>
-            <w:r>
-              <w:t>Mã</w:t>
-            </w:r>
-            <w:proofErr w:type="spellEnd"/>
-            <w:r>
-              <w:t xml:space="preserve"> </w:t>
-            </w:r>
-            <w:proofErr w:type="spellStart"/>
-            <w:r>
-              <w:t>chủng</w:t>
-            </w:r>
-            <w:proofErr w:type="spellEnd"/>
-            <w:r>
-              <w:t xml:space="preserve"> </w:t>
-            </w:r>
-            <w:proofErr w:type="spellStart"/>
-            <w:r>
-              <w:t>loại</w:t>
-            </w:r>
-            <w:proofErr w:type="spellEnd"/>
-            <w:r>
-              <w:t xml:space="preserve"> – </w:t>
-            </w:r>
-            <w:proofErr w:type="spellStart"/>
-            <w:r>
-              <w:t>khóa</w:t>
-            </w:r>
-            <w:proofErr w:type="spellEnd"/>
-            <w:r>
-              <w:t xml:space="preserve"> </w:t>
-            </w:r>
-            <w:proofErr w:type="spellStart"/>
-            <w:r>
-              <w:t>chính</w:t>
-            </w:r>
-            <w:proofErr w:type="spellEnd"/>
+            </w:pPr>
+            <w:r>
+              <w:t>Category code - primary key</w:t>
+            </w:r>
           </w:p>
         </w:tc>
       </w:tr>
@@ -12514,7 +12008,6 @@
               <w:pStyle w:val="oancuaDanhsach"/>
               <w:spacing w:line="360" w:lineRule="auto"/>
               <w:ind w:left="0"/>
-              <w:jc w:val="both"/>
             </w:pPr>
             <w:r>
               <w:t>2</w:t>
@@ -12530,7 +12023,6 @@
               <w:pStyle w:val="oancuaDanhsach"/>
               <w:spacing w:line="360" w:lineRule="auto"/>
               <w:ind w:left="0"/>
-              <w:jc w:val="both"/>
             </w:pPr>
             <w:proofErr w:type="spellStart"/>
             <w:r>
@@ -12548,7 +12040,6 @@
               <w:pStyle w:val="oancuaDanhsach"/>
               <w:spacing w:line="360" w:lineRule="auto"/>
               <w:ind w:left="0"/>
-              <w:jc w:val="both"/>
             </w:pPr>
             <w:proofErr w:type="gramStart"/>
             <w:r>
@@ -12569,7 +12060,6 @@
               <w:pStyle w:val="oancuaDanhsach"/>
               <w:spacing w:line="360" w:lineRule="auto"/>
               <w:ind w:left="0"/>
-              <w:jc w:val="center"/>
             </w:pPr>
             <w:r>
               <w:t>10</w:t>
@@ -12585,29 +12075,10 @@
               <w:pStyle w:val="oancuaDanhsach"/>
               <w:spacing w:line="360" w:lineRule="auto"/>
               <w:ind w:left="0"/>
-              <w:jc w:val="both"/>
-            </w:pPr>
-            <w:proofErr w:type="spellStart"/>
-            <w:r>
-              <w:t>Mã</w:t>
-            </w:r>
-            <w:proofErr w:type="spellEnd"/>
-            <w:r>
-              <w:t xml:space="preserve"> </w:t>
-            </w:r>
-            <w:proofErr w:type="spellStart"/>
-            <w:r>
-              <w:t>nhân</w:t>
-            </w:r>
-            <w:proofErr w:type="spellEnd"/>
-            <w:r>
-              <w:t xml:space="preserve"> </w:t>
-            </w:r>
-            <w:proofErr w:type="spellStart"/>
-            <w:r>
-              <w:t>viên</w:t>
-            </w:r>
-            <w:proofErr w:type="spellEnd"/>
+            </w:pPr>
+            <w:r>
+              <w:t>Employee code</w:t>
+            </w:r>
           </w:p>
         </w:tc>
       </w:tr>
@@ -12625,7 +12096,6 @@
               <w:pStyle w:val="oancuaDanhsach"/>
               <w:spacing w:line="360" w:lineRule="auto"/>
               <w:ind w:left="0"/>
-              <w:jc w:val="both"/>
             </w:pPr>
             <w:r>
               <w:t>3</w:t>
@@ -12641,7 +12111,6 @@
               <w:pStyle w:val="oancuaDanhsach"/>
               <w:spacing w:line="360" w:lineRule="auto"/>
               <w:ind w:left="0"/>
-              <w:jc w:val="both"/>
             </w:pPr>
             <w:proofErr w:type="spellStart"/>
             <w:r>
@@ -12659,7 +12128,6 @@
               <w:pStyle w:val="oancuaDanhsach"/>
               <w:spacing w:line="360" w:lineRule="auto"/>
               <w:ind w:left="0"/>
-              <w:jc w:val="both"/>
             </w:pPr>
             <w:proofErr w:type="gramStart"/>
             <w:r>
@@ -12680,7 +12148,6 @@
               <w:pStyle w:val="oancuaDanhsach"/>
               <w:spacing w:line="360" w:lineRule="auto"/>
               <w:ind w:left="0"/>
-              <w:jc w:val="center"/>
             </w:pPr>
             <w:r>
               <w:t>10</w:t>
@@ -12696,29 +12163,10 @@
               <w:pStyle w:val="oancuaDanhsach"/>
               <w:spacing w:line="360" w:lineRule="auto"/>
               <w:ind w:left="0"/>
-              <w:jc w:val="both"/>
-            </w:pPr>
-            <w:proofErr w:type="spellStart"/>
-            <w:r>
-              <w:t>Mã</w:t>
-            </w:r>
-            <w:proofErr w:type="spellEnd"/>
-            <w:r>
-              <w:t xml:space="preserve"> </w:t>
-            </w:r>
-            <w:proofErr w:type="spellStart"/>
-            <w:r>
-              <w:t>Khách</w:t>
-            </w:r>
-            <w:proofErr w:type="spellEnd"/>
-            <w:r>
-              <w:t xml:space="preserve"> </w:t>
-            </w:r>
-            <w:proofErr w:type="spellStart"/>
-            <w:r>
-              <w:t>hàng</w:t>
-            </w:r>
-            <w:proofErr w:type="spellEnd"/>
+            </w:pPr>
+            <w:r>
+              <w:t>Customer's code</w:t>
+            </w:r>
           </w:p>
         </w:tc>
       </w:tr>
@@ -12736,7 +12184,6 @@
               <w:pStyle w:val="oancuaDanhsach"/>
               <w:spacing w:line="360" w:lineRule="auto"/>
               <w:ind w:left="0"/>
-              <w:jc w:val="both"/>
             </w:pPr>
             <w:r>
               <w:t>4</w:t>
@@ -12752,7 +12199,6 @@
               <w:pStyle w:val="oancuaDanhsach"/>
               <w:spacing w:line="360" w:lineRule="auto"/>
               <w:ind w:left="0"/>
-              <w:jc w:val="both"/>
             </w:pPr>
             <w:proofErr w:type="spellStart"/>
             <w:r>
@@ -12770,7 +12216,6 @@
               <w:pStyle w:val="oancuaDanhsach"/>
               <w:spacing w:line="360" w:lineRule="auto"/>
               <w:ind w:left="0"/>
-              <w:jc w:val="both"/>
             </w:pPr>
             <w:proofErr w:type="gramStart"/>
             <w:r>
@@ -12791,7 +12236,6 @@
               <w:pStyle w:val="oancuaDanhsach"/>
               <w:spacing w:line="360" w:lineRule="auto"/>
               <w:ind w:left="0"/>
-              <w:jc w:val="center"/>
             </w:pPr>
             <w:r>
               <w:t>10</w:t>
@@ -12807,29 +12251,10 @@
               <w:pStyle w:val="oancuaDanhsach"/>
               <w:spacing w:line="360" w:lineRule="auto"/>
               <w:ind w:left="0"/>
-              <w:jc w:val="both"/>
-            </w:pPr>
-            <w:proofErr w:type="spellStart"/>
-            <w:r>
-              <w:t>Mã</w:t>
-            </w:r>
-            <w:proofErr w:type="spellEnd"/>
-            <w:r>
-              <w:t xml:space="preserve"> </w:t>
-            </w:r>
-            <w:proofErr w:type="spellStart"/>
-            <w:r>
-              <w:t>máy</w:t>
-            </w:r>
-            <w:proofErr w:type="spellEnd"/>
-            <w:r>
-              <w:t xml:space="preserve"> </w:t>
-            </w:r>
-            <w:proofErr w:type="spellStart"/>
-            <w:r>
-              <w:t>tính</w:t>
-            </w:r>
-            <w:proofErr w:type="spellEnd"/>
+            </w:pPr>
+            <w:r>
+              <w:t>Computer code</w:t>
+            </w:r>
           </w:p>
         </w:tc>
       </w:tr>
@@ -12847,7 +12272,6 @@
               <w:pStyle w:val="oancuaDanhsach"/>
               <w:spacing w:line="360" w:lineRule="auto"/>
               <w:ind w:left="0"/>
-              <w:jc w:val="both"/>
             </w:pPr>
             <w:r>
               <w:t>5</w:t>
@@ -12863,7 +12287,6 @@
               <w:pStyle w:val="oancuaDanhsach"/>
               <w:spacing w:line="360" w:lineRule="auto"/>
               <w:ind w:left="0"/>
-              <w:jc w:val="both"/>
             </w:pPr>
             <w:proofErr w:type="spellStart"/>
             <w:r>
@@ -12881,7 +12304,6 @@
               <w:pStyle w:val="oancuaDanhsach"/>
               <w:spacing w:line="360" w:lineRule="auto"/>
               <w:ind w:left="0"/>
-              <w:jc w:val="both"/>
             </w:pPr>
             <w:r>
               <w:t>Int</w:t>
@@ -12897,7 +12319,6 @@
               <w:pStyle w:val="oancuaDanhsach"/>
               <w:spacing w:line="360" w:lineRule="auto"/>
               <w:ind w:left="0"/>
-              <w:jc w:val="center"/>
             </w:pPr>
           </w:p>
         </w:tc>
@@ -12910,21 +12331,10 @@
               <w:pStyle w:val="oancuaDanhsach"/>
               <w:spacing w:line="360" w:lineRule="auto"/>
               <w:ind w:left="0"/>
-              <w:jc w:val="both"/>
-            </w:pPr>
-            <w:proofErr w:type="spellStart"/>
-            <w:r>
-              <w:t>Số</w:t>
-            </w:r>
-            <w:proofErr w:type="spellEnd"/>
-            <w:r>
-              <w:t xml:space="preserve"> </w:t>
-            </w:r>
-            <w:proofErr w:type="spellStart"/>
-            <w:r>
-              <w:t>lượng</w:t>
-            </w:r>
-            <w:proofErr w:type="spellEnd"/>
+            </w:pPr>
+            <w:r>
+              <w:t>Amount</w:t>
+            </w:r>
           </w:p>
         </w:tc>
       </w:tr>
@@ -12942,7 +12352,6 @@
               <w:pStyle w:val="oancuaDanhsach"/>
               <w:spacing w:line="360" w:lineRule="auto"/>
               <w:ind w:left="0"/>
-              <w:jc w:val="both"/>
             </w:pPr>
             <w:r>
               <w:t>6</w:t>
@@ -12958,7 +12367,6 @@
               <w:pStyle w:val="oancuaDanhsach"/>
               <w:spacing w:line="360" w:lineRule="auto"/>
               <w:ind w:left="0"/>
-              <w:jc w:val="both"/>
             </w:pPr>
             <w:proofErr w:type="spellStart"/>
             <w:r>
@@ -12976,7 +12384,6 @@
               <w:pStyle w:val="oancuaDanhsach"/>
               <w:spacing w:line="360" w:lineRule="auto"/>
               <w:ind w:left="0"/>
-              <w:jc w:val="both"/>
             </w:pPr>
             <w:r>
               <w:t>Date</w:t>
@@ -12992,7 +12399,6 @@
               <w:pStyle w:val="oancuaDanhsach"/>
               <w:spacing w:line="360" w:lineRule="auto"/>
               <w:ind w:left="0"/>
-              <w:jc w:val="center"/>
             </w:pPr>
           </w:p>
         </w:tc>
@@ -13005,21 +12411,10 @@
               <w:pStyle w:val="oancuaDanhsach"/>
               <w:spacing w:line="360" w:lineRule="auto"/>
               <w:ind w:left="0"/>
-              <w:jc w:val="both"/>
-            </w:pPr>
-            <w:proofErr w:type="spellStart"/>
-            <w:r>
-              <w:t>Ngày</w:t>
-            </w:r>
-            <w:proofErr w:type="spellEnd"/>
-            <w:r>
-              <w:t xml:space="preserve"> </w:t>
-            </w:r>
-            <w:proofErr w:type="spellStart"/>
-            <w:r>
-              <w:t>bán</w:t>
-            </w:r>
-            <w:proofErr w:type="spellEnd"/>
+            </w:pPr>
+            <w:r>
+              <w:t>Date of sale</w:t>
+            </w:r>
           </w:p>
         </w:tc>
       </w:tr>
@@ -13037,7 +12432,6 @@
               <w:pStyle w:val="oancuaDanhsach"/>
               <w:spacing w:line="360" w:lineRule="auto"/>
               <w:ind w:left="0"/>
-              <w:jc w:val="both"/>
             </w:pPr>
             <w:r>
               <w:t>7</w:t>
@@ -13053,7 +12447,6 @@
               <w:pStyle w:val="oancuaDanhsach"/>
               <w:spacing w:line="360" w:lineRule="auto"/>
               <w:ind w:left="0"/>
-              <w:jc w:val="both"/>
             </w:pPr>
             <w:proofErr w:type="spellStart"/>
             <w:r>
@@ -13071,7 +12464,6 @@
               <w:pStyle w:val="oancuaDanhsach"/>
               <w:spacing w:line="360" w:lineRule="auto"/>
               <w:ind w:left="0"/>
-              <w:jc w:val="both"/>
             </w:pPr>
             <w:proofErr w:type="spellStart"/>
             <w:proofErr w:type="gramStart"/>
@@ -13097,7 +12489,6 @@
               <w:pStyle w:val="oancuaDanhsach"/>
               <w:spacing w:line="360" w:lineRule="auto"/>
               <w:ind w:left="0"/>
-              <w:jc w:val="center"/>
             </w:pPr>
             <w:r>
               <w:t>50</w:t>
@@ -13113,15 +12504,9 @@
               <w:pStyle w:val="oancuaDanhsach"/>
               <w:spacing w:line="360" w:lineRule="auto"/>
               <w:ind w:left="0"/>
-              <w:jc w:val="both"/>
-            </w:pPr>
-            <w:proofErr w:type="spellStart"/>
-            <w:r>
-              <w:t>Địra</w:t>
-            </w:r>
-            <w:proofErr w:type="spellEnd"/>
-            <w:r>
-              <w:t xml:space="preserve"> chi</w:t>
+            </w:pPr>
+            <w:r>
+              <w:t>Address</w:t>
             </w:r>
           </w:p>
         </w:tc>
@@ -13140,7 +12525,6 @@
               <w:pStyle w:val="oancuaDanhsach"/>
               <w:spacing w:line="360" w:lineRule="auto"/>
               <w:ind w:left="0"/>
-              <w:jc w:val="both"/>
             </w:pPr>
             <w:r>
               <w:t>8</w:t>
@@ -13156,7 +12540,6 @@
               <w:pStyle w:val="oancuaDanhsach"/>
               <w:spacing w:line="360" w:lineRule="auto"/>
               <w:ind w:left="0"/>
-              <w:jc w:val="both"/>
             </w:pPr>
             <w:proofErr w:type="spellStart"/>
             <w:r>
@@ -13174,7 +12557,6 @@
               <w:pStyle w:val="oancuaDanhsach"/>
               <w:spacing w:line="360" w:lineRule="auto"/>
               <w:ind w:left="0"/>
-              <w:jc w:val="both"/>
             </w:pPr>
             <w:r>
               <w:t>Int</w:t>
@@ -13190,7 +12572,6 @@
               <w:pStyle w:val="oancuaDanhsach"/>
               <w:spacing w:line="360" w:lineRule="auto"/>
               <w:ind w:left="0"/>
-              <w:jc w:val="center"/>
             </w:pPr>
           </w:p>
         </w:tc>
@@ -13203,29 +12584,10 @@
               <w:pStyle w:val="oancuaDanhsach"/>
               <w:spacing w:line="360" w:lineRule="auto"/>
               <w:ind w:left="0"/>
-              <w:jc w:val="both"/>
-            </w:pPr>
-            <w:proofErr w:type="spellStart"/>
-            <w:r>
-              <w:t>Số</w:t>
-            </w:r>
-            <w:proofErr w:type="spellEnd"/>
-            <w:r>
-              <w:t xml:space="preserve"> </w:t>
-            </w:r>
-            <w:proofErr w:type="spellStart"/>
-            <w:r>
-              <w:t>điện</w:t>
-            </w:r>
-            <w:proofErr w:type="spellEnd"/>
-            <w:r>
-              <w:t xml:space="preserve"> </w:t>
-            </w:r>
-            <w:proofErr w:type="spellStart"/>
-            <w:r>
-              <w:t>thoại</w:t>
-            </w:r>
-            <w:proofErr w:type="spellEnd"/>
+            </w:pPr>
+            <w:r>
+              <w:t>phone number</w:t>
+            </w:r>
           </w:p>
         </w:tc>
       </w:tr>
@@ -13243,7 +12605,6 @@
               <w:pStyle w:val="oancuaDanhsach"/>
               <w:spacing w:line="360" w:lineRule="auto"/>
               <w:ind w:left="0"/>
-              <w:jc w:val="both"/>
             </w:pPr>
             <w:r>
               <w:t>10</w:t>
@@ -13259,7 +12620,6 @@
               <w:pStyle w:val="oancuaDanhsach"/>
               <w:spacing w:line="360" w:lineRule="auto"/>
               <w:ind w:left="0"/>
-              <w:jc w:val="both"/>
             </w:pPr>
             <w:proofErr w:type="spellStart"/>
             <w:r>
@@ -13277,7 +12637,6 @@
               <w:pStyle w:val="oancuaDanhsach"/>
               <w:spacing w:line="360" w:lineRule="auto"/>
               <w:ind w:left="0"/>
-              <w:jc w:val="both"/>
             </w:pPr>
             <w:r>
               <w:t>Floa</w:t>
@@ -13296,7 +12655,6 @@
               <w:pStyle w:val="oancuaDanhsach"/>
               <w:spacing w:line="360" w:lineRule="auto"/>
               <w:ind w:left="0"/>
-              <w:jc w:val="center"/>
             </w:pPr>
           </w:p>
         </w:tc>
@@ -13309,21 +12667,10 @@
               <w:pStyle w:val="oancuaDanhsach"/>
               <w:spacing w:line="360" w:lineRule="auto"/>
               <w:ind w:left="0"/>
-              <w:jc w:val="both"/>
-            </w:pPr>
-            <w:proofErr w:type="spellStart"/>
-            <w:r>
-              <w:t>Giá</w:t>
-            </w:r>
-            <w:proofErr w:type="spellEnd"/>
-            <w:r>
-              <w:t xml:space="preserve"> </w:t>
-            </w:r>
-            <w:proofErr w:type="spellStart"/>
-            <w:r>
-              <w:t>bán</w:t>
-            </w:r>
-            <w:proofErr w:type="spellEnd"/>
+            </w:pPr>
+            <w:r>
+              <w:t>Price</w:t>
+            </w:r>
           </w:p>
         </w:tc>
       </w:tr>
@@ -13341,7 +12688,6 @@
               <w:pStyle w:val="oancuaDanhsach"/>
               <w:spacing w:line="360" w:lineRule="auto"/>
               <w:ind w:left="0"/>
-              <w:jc w:val="both"/>
             </w:pPr>
             <w:r>
               <w:t>11</w:t>
@@ -13357,7 +12703,6 @@
               <w:pStyle w:val="oancuaDanhsach"/>
               <w:spacing w:line="360" w:lineRule="auto"/>
               <w:ind w:left="0"/>
-              <w:jc w:val="both"/>
             </w:pPr>
             <w:proofErr w:type="spellStart"/>
             <w:r>
@@ -13375,7 +12720,6 @@
               <w:pStyle w:val="oancuaDanhsach"/>
               <w:spacing w:line="360" w:lineRule="auto"/>
               <w:ind w:left="0"/>
-              <w:jc w:val="both"/>
             </w:pPr>
             <w:r>
               <w:t>Floa</w:t>
@@ -13394,7 +12738,6 @@
               <w:pStyle w:val="oancuaDanhsach"/>
               <w:spacing w:line="360" w:lineRule="auto"/>
               <w:ind w:left="0"/>
-              <w:jc w:val="center"/>
             </w:pPr>
           </w:p>
         </w:tc>
@@ -13407,21 +12750,10 @@
               <w:pStyle w:val="oancuaDanhsach"/>
               <w:spacing w:line="360" w:lineRule="auto"/>
               <w:ind w:left="0"/>
-              <w:jc w:val="both"/>
-            </w:pPr>
-            <w:proofErr w:type="spellStart"/>
-            <w:r>
-              <w:t>Tổng</w:t>
-            </w:r>
-            <w:proofErr w:type="spellEnd"/>
-            <w:r>
-              <w:t xml:space="preserve"> </w:t>
-            </w:r>
-            <w:proofErr w:type="spellStart"/>
-            <w:r>
-              <w:t>tiền</w:t>
-            </w:r>
-            <w:proofErr w:type="spellEnd"/>
+            </w:pPr>
+            <w:r>
+              <w:t>Total money</w:t>
+            </w:r>
           </w:p>
         </w:tc>
       </w:tr>
@@ -13494,7 +12826,6 @@
               <w:pStyle w:val="oancuaDanhsach"/>
               <w:spacing w:line="360" w:lineRule="auto"/>
               <w:ind w:left="0"/>
-              <w:jc w:val="both"/>
               <w:rPr>
                 <w:b/>
               </w:rPr>
@@ -13517,47 +12848,16 @@
               <w:pStyle w:val="oancuaDanhsach"/>
               <w:spacing w:line="360" w:lineRule="auto"/>
               <w:ind w:left="0"/>
-              <w:jc w:val="both"/>
               <w:rPr>
                 <w:b/>
               </w:rPr>
             </w:pPr>
-            <w:proofErr w:type="spellStart"/>
             <w:r>
               <w:rPr>
                 <w:b/>
               </w:rPr>
-              <w:t>Tên</w:t>
-            </w:r>
-            <w:proofErr w:type="spellEnd"/>
-            <w:r>
-              <w:rPr>
-                <w:b/>
-              </w:rPr>
-              <w:t xml:space="preserve"> </w:t>
-            </w:r>
-            <w:proofErr w:type="spellStart"/>
-            <w:r>
-              <w:rPr>
-                <w:b/>
-              </w:rPr>
-              <w:t>thuộc</w:t>
-            </w:r>
-            <w:proofErr w:type="spellEnd"/>
-            <w:r>
-              <w:rPr>
-                <w:b/>
-              </w:rPr>
-              <w:t xml:space="preserve"> </w:t>
-            </w:r>
-            <w:proofErr w:type="spellStart"/>
-            <w:r>
-              <w:rPr>
-                <w:b/>
-              </w:rPr>
-              <w:t>tính</w:t>
-            </w:r>
-            <w:proofErr w:type="spellEnd"/>
+              <w:t>Property name</w:t>
+            </w:r>
           </w:p>
         </w:tc>
         <w:tc>
@@ -13570,47 +12870,16 @@
               <w:pStyle w:val="oancuaDanhsach"/>
               <w:spacing w:line="360" w:lineRule="auto"/>
               <w:ind w:left="0"/>
-              <w:jc w:val="both"/>
               <w:rPr>
                 <w:b/>
               </w:rPr>
             </w:pPr>
-            <w:proofErr w:type="spellStart"/>
             <w:r>
               <w:rPr>
                 <w:b/>
               </w:rPr>
-              <w:t>Kiểu</w:t>
-            </w:r>
-            <w:proofErr w:type="spellEnd"/>
-            <w:r>
-              <w:rPr>
-                <w:b/>
-              </w:rPr>
-              <w:t xml:space="preserve"> </w:t>
-            </w:r>
-            <w:proofErr w:type="spellStart"/>
-            <w:r>
-              <w:rPr>
-                <w:b/>
-              </w:rPr>
-              <w:t>dữ</w:t>
-            </w:r>
-            <w:proofErr w:type="spellEnd"/>
-            <w:r>
-              <w:rPr>
-                <w:b/>
-              </w:rPr>
-              <w:t xml:space="preserve"> </w:t>
-            </w:r>
-            <w:proofErr w:type="spellStart"/>
-            <w:r>
-              <w:rPr>
-                <w:b/>
-              </w:rPr>
-              <w:t>liệu</w:t>
-            </w:r>
-            <w:proofErr w:type="spellEnd"/>
+              <w:t>Datatypes</w:t>
+            </w:r>
           </w:p>
         </w:tc>
         <w:tc>
@@ -13623,33 +12892,16 @@
               <w:pStyle w:val="oancuaDanhsach"/>
               <w:spacing w:line="360" w:lineRule="auto"/>
               <w:ind w:left="0"/>
-              <w:jc w:val="both"/>
               <w:rPr>
                 <w:b/>
               </w:rPr>
             </w:pPr>
-            <w:proofErr w:type="spellStart"/>
             <w:r>
               <w:rPr>
                 <w:b/>
               </w:rPr>
-              <w:t>Kích</w:t>
-            </w:r>
-            <w:proofErr w:type="spellEnd"/>
-            <w:r>
-              <w:rPr>
-                <w:b/>
-              </w:rPr>
-              <w:t xml:space="preserve"> </w:t>
-            </w:r>
-            <w:proofErr w:type="spellStart"/>
-            <w:r>
-              <w:rPr>
-                <w:b/>
-              </w:rPr>
-              <w:t>thước</w:t>
-            </w:r>
-            <w:proofErr w:type="spellEnd"/>
+              <w:t>Size</w:t>
+            </w:r>
           </w:p>
         </w:tc>
         <w:tc>
@@ -13662,7 +12914,6 @@
               <w:pStyle w:val="oancuaDanhsach"/>
               <w:spacing w:line="360" w:lineRule="auto"/>
               <w:ind w:left="0"/>
-              <w:jc w:val="both"/>
               <w:rPr>
                 <w:b/>
               </w:rPr>
@@ -13671,16 +12922,8 @@
               <w:rPr>
                 <w:b/>
               </w:rPr>
-              <w:t xml:space="preserve">Ý </w:t>
-            </w:r>
-            <w:proofErr w:type="spellStart"/>
-            <w:r>
-              <w:rPr>
-                <w:b/>
-              </w:rPr>
-              <w:t>nghĩa</w:t>
-            </w:r>
-            <w:proofErr w:type="spellEnd"/>
+              <w:t>Meaning</w:t>
+            </w:r>
           </w:p>
         </w:tc>
       </w:tr>
@@ -13699,7 +12942,6 @@
               <w:pStyle w:val="oancuaDanhsach"/>
               <w:spacing w:line="360" w:lineRule="auto"/>
               <w:ind w:left="0"/>
-              <w:jc w:val="both"/>
             </w:pPr>
             <w:r>
               <w:t>1</w:t>
@@ -13715,7 +12957,6 @@
               <w:pStyle w:val="oancuaDanhsach"/>
               <w:spacing w:line="360" w:lineRule="auto"/>
               <w:ind w:left="0"/>
-              <w:jc w:val="both"/>
             </w:pPr>
             <w:proofErr w:type="spellStart"/>
             <w:r>
@@ -13733,7 +12974,6 @@
               <w:pStyle w:val="oancuaDanhsach"/>
               <w:spacing w:line="360" w:lineRule="auto"/>
               <w:ind w:left="0"/>
-              <w:jc w:val="both"/>
             </w:pPr>
             <w:proofErr w:type="gramStart"/>
             <w:r>
@@ -13754,7 +12994,6 @@
               <w:pStyle w:val="oancuaDanhsach"/>
               <w:spacing w:line="360" w:lineRule="auto"/>
               <w:ind w:left="0"/>
-              <w:jc w:val="center"/>
             </w:pPr>
             <w:r>
               <w:t>10</w:t>
@@ -13770,53 +13009,14 @@
               <w:pStyle w:val="oancuaDanhsach"/>
               <w:spacing w:line="360" w:lineRule="auto"/>
               <w:ind w:left="0"/>
-              <w:jc w:val="both"/>
-            </w:pPr>
-            <w:proofErr w:type="spellStart"/>
-            <w:r>
-              <w:t>Mã</w:t>
-            </w:r>
-            <w:proofErr w:type="spellEnd"/>
-            <w:r>
-              <w:t xml:space="preserve"> </w:t>
-            </w:r>
-            <w:proofErr w:type="spellStart"/>
-            <w:r>
-              <w:t>Hóa</w:t>
-            </w:r>
-            <w:proofErr w:type="spellEnd"/>
-            <w:r>
-              <w:t xml:space="preserve"> </w:t>
-            </w:r>
-            <w:proofErr w:type="spellStart"/>
-            <w:r>
-              <w:t>Đơn</w:t>
-            </w:r>
-            <w:proofErr w:type="spellEnd"/>
-            <w:r>
-              <w:t xml:space="preserve"> </w:t>
-            </w:r>
-            <w:proofErr w:type="spellStart"/>
-            <w:r>
-              <w:t>nhập</w:t>
-            </w:r>
-            <w:proofErr w:type="spellEnd"/>
-            <w:r>
-              <w:t xml:space="preserve"> – </w:t>
-            </w:r>
-            <w:proofErr w:type="spellStart"/>
-            <w:r>
-              <w:t>khóa</w:t>
-            </w:r>
-            <w:proofErr w:type="spellEnd"/>
-            <w:r>
-              <w:t xml:space="preserve"> </w:t>
-            </w:r>
-            <w:proofErr w:type="spellStart"/>
-            <w:r>
-              <w:t>chính</w:t>
-            </w:r>
-            <w:proofErr w:type="spellEnd"/>
+            </w:pPr>
+            <w:r>
+              <w:t xml:space="preserve">Invoice Encoding </w:t>
+            </w:r>
+            <w:r>
+              <w:lastRenderedPageBreak/>
+              <w:t>entered - primary key</w:t>
+            </w:r>
           </w:p>
         </w:tc>
       </w:tr>
@@ -13834,9 +13034,9 @@
               <w:pStyle w:val="oancuaDanhsach"/>
               <w:spacing w:line="360" w:lineRule="auto"/>
               <w:ind w:left="0"/>
-              <w:jc w:val="both"/>
-            </w:pPr>
-            <w:r>
+            </w:pPr>
+            <w:r>
+              <w:lastRenderedPageBreak/>
               <w:t>2</w:t>
             </w:r>
           </w:p>
@@ -13850,7 +13050,6 @@
               <w:pStyle w:val="oancuaDanhsach"/>
               <w:spacing w:line="360" w:lineRule="auto"/>
               <w:ind w:left="0"/>
-              <w:jc w:val="both"/>
             </w:pPr>
             <w:proofErr w:type="spellStart"/>
             <w:r>
@@ -13868,7 +13067,6 @@
               <w:pStyle w:val="oancuaDanhsach"/>
               <w:spacing w:line="360" w:lineRule="auto"/>
               <w:ind w:left="0"/>
-              <w:jc w:val="both"/>
             </w:pPr>
             <w:proofErr w:type="gramStart"/>
             <w:r>
@@ -13889,7 +13087,6 @@
               <w:pStyle w:val="oancuaDanhsach"/>
               <w:spacing w:line="360" w:lineRule="auto"/>
               <w:ind w:left="0"/>
-              <w:jc w:val="center"/>
             </w:pPr>
             <w:r>
               <w:t>10</w:t>
@@ -13905,29 +13102,10 @@
               <w:pStyle w:val="oancuaDanhsach"/>
               <w:spacing w:line="360" w:lineRule="auto"/>
               <w:ind w:left="0"/>
-              <w:jc w:val="both"/>
-            </w:pPr>
-            <w:proofErr w:type="spellStart"/>
-            <w:r>
-              <w:t>Mã</w:t>
-            </w:r>
-            <w:proofErr w:type="spellEnd"/>
-            <w:r>
-              <w:t xml:space="preserve"> </w:t>
-            </w:r>
-            <w:proofErr w:type="spellStart"/>
-            <w:r>
-              <w:t>nhân</w:t>
-            </w:r>
-            <w:proofErr w:type="spellEnd"/>
-            <w:r>
-              <w:t xml:space="preserve"> </w:t>
-            </w:r>
-            <w:proofErr w:type="spellStart"/>
-            <w:r>
-              <w:t>viên</w:t>
-            </w:r>
-            <w:proofErr w:type="spellEnd"/>
+            </w:pPr>
+            <w:r>
+              <w:t>Employee code</w:t>
+            </w:r>
           </w:p>
         </w:tc>
       </w:tr>
@@ -13945,7 +13123,6 @@
               <w:pStyle w:val="oancuaDanhsach"/>
               <w:spacing w:line="360" w:lineRule="auto"/>
               <w:ind w:left="0"/>
-              <w:jc w:val="both"/>
             </w:pPr>
             <w:r>
               <w:t>3</w:t>
@@ -13961,7 +13138,6 @@
               <w:pStyle w:val="oancuaDanhsach"/>
               <w:spacing w:line="360" w:lineRule="auto"/>
               <w:ind w:left="0"/>
-              <w:jc w:val="both"/>
             </w:pPr>
             <w:proofErr w:type="spellStart"/>
             <w:r>
@@ -13979,7 +13155,6 @@
               <w:pStyle w:val="oancuaDanhsach"/>
               <w:spacing w:line="360" w:lineRule="auto"/>
               <w:ind w:left="0"/>
-              <w:jc w:val="both"/>
             </w:pPr>
             <w:proofErr w:type="gramStart"/>
             <w:r>
@@ -14000,7 +13175,6 @@
               <w:pStyle w:val="oancuaDanhsach"/>
               <w:spacing w:line="360" w:lineRule="auto"/>
               <w:ind w:left="0"/>
-              <w:jc w:val="center"/>
             </w:pPr>
             <w:r>
               <w:t>10</w:t>
@@ -14016,29 +13190,10 @@
               <w:pStyle w:val="oancuaDanhsach"/>
               <w:spacing w:line="360" w:lineRule="auto"/>
               <w:ind w:left="0"/>
-              <w:jc w:val="both"/>
-            </w:pPr>
-            <w:proofErr w:type="spellStart"/>
-            <w:r>
-              <w:t>Mã</w:t>
-            </w:r>
-            <w:proofErr w:type="spellEnd"/>
-            <w:r>
-              <w:t xml:space="preserve"> </w:t>
-            </w:r>
-            <w:proofErr w:type="spellStart"/>
-            <w:r>
-              <w:t>máy</w:t>
-            </w:r>
-            <w:proofErr w:type="spellEnd"/>
-            <w:r>
-              <w:t xml:space="preserve"> </w:t>
-            </w:r>
-            <w:proofErr w:type="spellStart"/>
-            <w:r>
-              <w:t>tính</w:t>
-            </w:r>
-            <w:proofErr w:type="spellEnd"/>
+            </w:pPr>
+            <w:r>
+              <w:t>Computer code</w:t>
+            </w:r>
           </w:p>
         </w:tc>
       </w:tr>
@@ -14056,7 +13211,6 @@
               <w:pStyle w:val="oancuaDanhsach"/>
               <w:spacing w:line="360" w:lineRule="auto"/>
               <w:ind w:left="0"/>
-              <w:jc w:val="both"/>
             </w:pPr>
             <w:r>
               <w:t>4</w:t>
@@ -14072,7 +13226,6 @@
               <w:pStyle w:val="oancuaDanhsach"/>
               <w:spacing w:line="360" w:lineRule="auto"/>
               <w:ind w:left="0"/>
-              <w:jc w:val="both"/>
             </w:pPr>
             <w:proofErr w:type="spellStart"/>
             <w:r>
@@ -14090,7 +13243,6 @@
               <w:pStyle w:val="oancuaDanhsach"/>
               <w:spacing w:line="360" w:lineRule="auto"/>
               <w:ind w:left="0"/>
-              <w:jc w:val="both"/>
             </w:pPr>
             <w:proofErr w:type="gramStart"/>
             <w:r>
@@ -14111,7 +13263,6 @@
               <w:pStyle w:val="oancuaDanhsach"/>
               <w:spacing w:line="360" w:lineRule="auto"/>
               <w:ind w:left="0"/>
-              <w:jc w:val="center"/>
             </w:pPr>
             <w:r>
               <w:t>10</w:t>
@@ -14127,37 +13278,10 @@
               <w:pStyle w:val="oancuaDanhsach"/>
               <w:spacing w:line="360" w:lineRule="auto"/>
               <w:ind w:left="0"/>
-              <w:jc w:val="both"/>
-            </w:pPr>
-            <w:proofErr w:type="spellStart"/>
-            <w:r>
-              <w:t>Mã</w:t>
-            </w:r>
-            <w:proofErr w:type="spellEnd"/>
-            <w:r>
-              <w:t xml:space="preserve"> </w:t>
-            </w:r>
-            <w:proofErr w:type="spellStart"/>
-            <w:r>
-              <w:t>nhà</w:t>
-            </w:r>
-            <w:proofErr w:type="spellEnd"/>
-            <w:r>
-              <w:t xml:space="preserve"> </w:t>
-            </w:r>
-            <w:proofErr w:type="spellStart"/>
-            <w:r>
-              <w:t>cung</w:t>
-            </w:r>
-            <w:proofErr w:type="spellEnd"/>
-            <w:r>
-              <w:t xml:space="preserve"> </w:t>
-            </w:r>
-            <w:proofErr w:type="spellStart"/>
-            <w:r>
-              <w:t>cấp</w:t>
-            </w:r>
-            <w:proofErr w:type="spellEnd"/>
+            </w:pPr>
+            <w:r>
+              <w:t>Supplier code</w:t>
+            </w:r>
           </w:p>
         </w:tc>
       </w:tr>
@@ -14175,10 +13299,8 @@
               <w:pStyle w:val="oancuaDanhsach"/>
               <w:spacing w:line="360" w:lineRule="auto"/>
               <w:ind w:left="0"/>
-              <w:jc w:val="both"/>
-            </w:pPr>
-            <w:r>
-              <w:lastRenderedPageBreak/>
+            </w:pPr>
+            <w:r>
               <w:t>5</w:t>
             </w:r>
           </w:p>
@@ -14192,7 +13314,6 @@
               <w:pStyle w:val="oancuaDanhsach"/>
               <w:spacing w:line="360" w:lineRule="auto"/>
               <w:ind w:left="0"/>
-              <w:jc w:val="both"/>
             </w:pPr>
             <w:proofErr w:type="spellStart"/>
             <w:r>
@@ -14210,7 +13331,6 @@
               <w:pStyle w:val="oancuaDanhsach"/>
               <w:spacing w:line="360" w:lineRule="auto"/>
               <w:ind w:left="0"/>
-              <w:jc w:val="both"/>
             </w:pPr>
             <w:r>
               <w:t>Int</w:t>
@@ -14226,7 +13346,6 @@
               <w:pStyle w:val="oancuaDanhsach"/>
               <w:spacing w:line="360" w:lineRule="auto"/>
               <w:ind w:left="0"/>
-              <w:jc w:val="center"/>
             </w:pPr>
           </w:p>
         </w:tc>
@@ -14239,21 +13358,10 @@
               <w:pStyle w:val="oancuaDanhsach"/>
               <w:spacing w:line="360" w:lineRule="auto"/>
               <w:ind w:left="0"/>
-              <w:jc w:val="both"/>
-            </w:pPr>
-            <w:proofErr w:type="spellStart"/>
-            <w:r>
-              <w:t>Số</w:t>
-            </w:r>
-            <w:proofErr w:type="spellEnd"/>
-            <w:r>
-              <w:t xml:space="preserve"> </w:t>
-            </w:r>
-            <w:proofErr w:type="spellStart"/>
-            <w:r>
-              <w:t>lượng</w:t>
-            </w:r>
-            <w:proofErr w:type="spellEnd"/>
+            </w:pPr>
+            <w:r>
+              <w:t>Amount</w:t>
+            </w:r>
           </w:p>
         </w:tc>
       </w:tr>
@@ -14271,7 +13379,6 @@
               <w:pStyle w:val="oancuaDanhsach"/>
               <w:spacing w:line="360" w:lineRule="auto"/>
               <w:ind w:left="0"/>
-              <w:jc w:val="both"/>
             </w:pPr>
             <w:r>
               <w:t>6</w:t>
@@ -14287,11 +13394,13 @@
               <w:pStyle w:val="oancuaDanhsach"/>
               <w:spacing w:line="360" w:lineRule="auto"/>
               <w:ind w:left="0"/>
-              <w:jc w:val="both"/>
             </w:pPr>
             <w:proofErr w:type="spellStart"/>
             <w:r>
-              <w:t>Ngaynhap</w:t>
+              <w:t>Ngay</w:t>
+            </w:r>
+            <w:r>
+              <w:t>ban</w:t>
             </w:r>
             <w:proofErr w:type="spellEnd"/>
           </w:p>
@@ -14305,7 +13414,6 @@
               <w:pStyle w:val="oancuaDanhsach"/>
               <w:spacing w:line="360" w:lineRule="auto"/>
               <w:ind w:left="0"/>
-              <w:jc w:val="both"/>
             </w:pPr>
             <w:r>
               <w:t>Date</w:t>
@@ -14321,7 +13429,6 @@
               <w:pStyle w:val="oancuaDanhsach"/>
               <w:spacing w:line="360" w:lineRule="auto"/>
               <w:ind w:left="0"/>
-              <w:jc w:val="center"/>
             </w:pPr>
           </w:p>
         </w:tc>
@@ -14334,21 +13441,10 @@
               <w:pStyle w:val="oancuaDanhsach"/>
               <w:spacing w:line="360" w:lineRule="auto"/>
               <w:ind w:left="0"/>
-              <w:jc w:val="both"/>
-            </w:pPr>
-            <w:proofErr w:type="spellStart"/>
-            <w:r>
-              <w:t>Ngày</w:t>
-            </w:r>
-            <w:proofErr w:type="spellEnd"/>
-            <w:r>
-              <w:t xml:space="preserve"> </w:t>
-            </w:r>
-            <w:proofErr w:type="spellStart"/>
-            <w:r>
-              <w:t>nhập</w:t>
-            </w:r>
-            <w:proofErr w:type="spellEnd"/>
+            </w:pPr>
+            <w:r>
+              <w:t>Date Added</w:t>
+            </w:r>
           </w:p>
         </w:tc>
       </w:tr>
@@ -14366,7 +13462,6 @@
               <w:pStyle w:val="oancuaDanhsach"/>
               <w:spacing w:line="360" w:lineRule="auto"/>
               <w:ind w:left="0"/>
-              <w:jc w:val="both"/>
             </w:pPr>
             <w:r>
               <w:t>7</w:t>
@@ -14382,7 +13477,6 @@
               <w:pStyle w:val="oancuaDanhsach"/>
               <w:spacing w:line="360" w:lineRule="auto"/>
               <w:ind w:left="0"/>
-              <w:jc w:val="both"/>
             </w:pPr>
             <w:proofErr w:type="spellStart"/>
             <w:r>
@@ -14400,7 +13494,6 @@
               <w:pStyle w:val="oancuaDanhsach"/>
               <w:spacing w:line="360" w:lineRule="auto"/>
               <w:ind w:left="0"/>
-              <w:jc w:val="both"/>
             </w:pPr>
             <w:proofErr w:type="gramStart"/>
             <w:r>
@@ -14421,7 +13514,6 @@
               <w:pStyle w:val="oancuaDanhsach"/>
               <w:spacing w:line="360" w:lineRule="auto"/>
               <w:ind w:left="0"/>
-              <w:jc w:val="center"/>
             </w:pPr>
             <w:r>
               <w:t>50</w:t>
@@ -14437,21 +13529,10 @@
               <w:pStyle w:val="oancuaDanhsach"/>
               <w:spacing w:line="360" w:lineRule="auto"/>
               <w:ind w:left="0"/>
-              <w:jc w:val="both"/>
-            </w:pPr>
-            <w:proofErr w:type="spellStart"/>
-            <w:r>
-              <w:t>Địa</w:t>
-            </w:r>
-            <w:proofErr w:type="spellEnd"/>
-            <w:r>
-              <w:t xml:space="preserve"> </w:t>
-            </w:r>
-            <w:proofErr w:type="spellStart"/>
-            <w:r>
-              <w:t>chỉ</w:t>
-            </w:r>
-            <w:proofErr w:type="spellEnd"/>
+            </w:pPr>
+            <w:r>
+              <w:t>Address</w:t>
+            </w:r>
           </w:p>
         </w:tc>
       </w:tr>
@@ -14469,7 +13550,6 @@
               <w:pStyle w:val="oancuaDanhsach"/>
               <w:spacing w:line="360" w:lineRule="auto"/>
               <w:ind w:left="0"/>
-              <w:jc w:val="both"/>
             </w:pPr>
             <w:r>
               <w:t>8</w:t>
@@ -14485,7 +13565,6 @@
               <w:pStyle w:val="oancuaDanhsach"/>
               <w:spacing w:line="360" w:lineRule="auto"/>
               <w:ind w:left="0"/>
-              <w:jc w:val="both"/>
             </w:pPr>
             <w:proofErr w:type="spellStart"/>
             <w:r>
@@ -14503,7 +13582,6 @@
               <w:pStyle w:val="oancuaDanhsach"/>
               <w:spacing w:line="360" w:lineRule="auto"/>
               <w:ind w:left="0"/>
-              <w:jc w:val="both"/>
             </w:pPr>
             <w:r>
               <w:t>Int</w:t>
@@ -14519,7 +13597,6 @@
               <w:pStyle w:val="oancuaDanhsach"/>
               <w:spacing w:line="360" w:lineRule="auto"/>
               <w:ind w:left="0"/>
-              <w:jc w:val="center"/>
             </w:pPr>
           </w:p>
         </w:tc>
@@ -14532,29 +13609,10 @@
               <w:pStyle w:val="oancuaDanhsach"/>
               <w:spacing w:line="360" w:lineRule="auto"/>
               <w:ind w:left="0"/>
-              <w:jc w:val="both"/>
-            </w:pPr>
-            <w:proofErr w:type="spellStart"/>
-            <w:r>
-              <w:t>Số</w:t>
-            </w:r>
-            <w:proofErr w:type="spellEnd"/>
-            <w:r>
-              <w:t xml:space="preserve"> </w:t>
-            </w:r>
-            <w:proofErr w:type="spellStart"/>
-            <w:r>
-              <w:t>điện</w:t>
-            </w:r>
-            <w:proofErr w:type="spellEnd"/>
-            <w:r>
-              <w:t xml:space="preserve"> </w:t>
-            </w:r>
-            <w:proofErr w:type="spellStart"/>
-            <w:r>
-              <w:t>thoại</w:t>
-            </w:r>
-            <w:proofErr w:type="spellEnd"/>
+            </w:pPr>
+            <w:r>
+              <w:t>phone number</w:t>
+            </w:r>
           </w:p>
         </w:tc>
       </w:tr>
@@ -14572,7 +13630,6 @@
               <w:pStyle w:val="oancuaDanhsach"/>
               <w:spacing w:line="360" w:lineRule="auto"/>
               <w:ind w:left="0"/>
-              <w:jc w:val="both"/>
             </w:pPr>
             <w:r>
               <w:t>9</w:t>
@@ -14588,7 +13645,6 @@
               <w:pStyle w:val="oancuaDanhsach"/>
               <w:spacing w:line="360" w:lineRule="auto"/>
               <w:ind w:left="0"/>
-              <w:jc w:val="both"/>
             </w:pPr>
             <w:proofErr w:type="spellStart"/>
             <w:r>
@@ -14606,7 +13662,6 @@
               <w:pStyle w:val="oancuaDanhsach"/>
               <w:spacing w:line="360" w:lineRule="auto"/>
               <w:ind w:left="0"/>
-              <w:jc w:val="both"/>
             </w:pPr>
             <w:r>
               <w:t>Floa</w:t>
@@ -14625,7 +13680,6 @@
               <w:pStyle w:val="oancuaDanhsach"/>
               <w:spacing w:line="360" w:lineRule="auto"/>
               <w:ind w:left="0"/>
-              <w:jc w:val="center"/>
             </w:pPr>
           </w:p>
         </w:tc>
@@ -14638,21 +13692,10 @@
               <w:pStyle w:val="oancuaDanhsach"/>
               <w:spacing w:line="360" w:lineRule="auto"/>
               <w:ind w:left="0"/>
-              <w:jc w:val="both"/>
-            </w:pPr>
-            <w:proofErr w:type="spellStart"/>
-            <w:r>
-              <w:t>Giá</w:t>
-            </w:r>
-            <w:proofErr w:type="spellEnd"/>
-            <w:r>
-              <w:t xml:space="preserve"> </w:t>
-            </w:r>
-            <w:proofErr w:type="spellStart"/>
-            <w:r>
-              <w:t>bán</w:t>
-            </w:r>
-            <w:proofErr w:type="spellEnd"/>
+            </w:pPr>
+            <w:r>
+              <w:t>Price</w:t>
+            </w:r>
           </w:p>
         </w:tc>
       </w:tr>
@@ -14670,7 +13713,6 @@
               <w:pStyle w:val="oancuaDanhsach"/>
               <w:spacing w:line="360" w:lineRule="auto"/>
               <w:ind w:left="0"/>
-              <w:jc w:val="both"/>
             </w:pPr>
             <w:r>
               <w:t>10</w:t>
@@ -14686,7 +13728,6 @@
               <w:pStyle w:val="oancuaDanhsach"/>
               <w:spacing w:line="360" w:lineRule="auto"/>
               <w:ind w:left="0"/>
-              <w:jc w:val="both"/>
             </w:pPr>
             <w:proofErr w:type="spellStart"/>
             <w:r>
@@ -14704,7 +13745,6 @@
               <w:pStyle w:val="oancuaDanhsach"/>
               <w:spacing w:line="360" w:lineRule="auto"/>
               <w:ind w:left="0"/>
-              <w:jc w:val="both"/>
             </w:pPr>
             <w:r>
               <w:t>Floa</w:t>
@@ -14723,7 +13763,6 @@
               <w:pStyle w:val="oancuaDanhsach"/>
               <w:spacing w:line="360" w:lineRule="auto"/>
               <w:ind w:left="0"/>
-              <w:jc w:val="center"/>
             </w:pPr>
           </w:p>
         </w:tc>
@@ -14736,21 +13775,10 @@
               <w:pStyle w:val="oancuaDanhsach"/>
               <w:spacing w:line="360" w:lineRule="auto"/>
               <w:ind w:left="0"/>
-              <w:jc w:val="both"/>
-            </w:pPr>
-            <w:proofErr w:type="spellStart"/>
-            <w:r>
-              <w:t>Tổng</w:t>
-            </w:r>
-            <w:proofErr w:type="spellEnd"/>
-            <w:r>
-              <w:t xml:space="preserve"> </w:t>
-            </w:r>
-            <w:proofErr w:type="spellStart"/>
-            <w:r>
-              <w:t>tiền</w:t>
-            </w:r>
-            <w:proofErr w:type="spellEnd"/>
+            </w:pPr>
+            <w:r>
+              <w:t>Total money</w:t>
+            </w:r>
           </w:p>
         </w:tc>
       </w:tr>
@@ -14826,7 +13854,6 @@
               <w:pStyle w:val="oancuaDanhsach"/>
               <w:spacing w:line="360" w:lineRule="auto"/>
               <w:ind w:left="0"/>
-              <w:jc w:val="both"/>
               <w:rPr>
                 <w:b/>
               </w:rPr>
@@ -14849,47 +13876,16 @@
               <w:pStyle w:val="oancuaDanhsach"/>
               <w:spacing w:line="360" w:lineRule="auto"/>
               <w:ind w:left="0"/>
-              <w:jc w:val="both"/>
               <w:rPr>
                 <w:b/>
               </w:rPr>
             </w:pPr>
-            <w:proofErr w:type="spellStart"/>
             <w:r>
               <w:rPr>
                 <w:b/>
               </w:rPr>
-              <w:t>Tên</w:t>
-            </w:r>
-            <w:proofErr w:type="spellEnd"/>
-            <w:r>
-              <w:rPr>
-                <w:b/>
-              </w:rPr>
-              <w:t xml:space="preserve"> </w:t>
-            </w:r>
-            <w:proofErr w:type="spellStart"/>
-            <w:r>
-              <w:rPr>
-                <w:b/>
-              </w:rPr>
-              <w:t>thuộc</w:t>
-            </w:r>
-            <w:proofErr w:type="spellEnd"/>
-            <w:r>
-              <w:rPr>
-                <w:b/>
-              </w:rPr>
-              <w:t xml:space="preserve"> </w:t>
-            </w:r>
-            <w:proofErr w:type="spellStart"/>
-            <w:r>
-              <w:rPr>
-                <w:b/>
-              </w:rPr>
-              <w:t>tính</w:t>
-            </w:r>
-            <w:proofErr w:type="spellEnd"/>
+              <w:t>Property name</w:t>
+            </w:r>
           </w:p>
         </w:tc>
         <w:tc>
@@ -14902,47 +13898,16 @@
               <w:pStyle w:val="oancuaDanhsach"/>
               <w:spacing w:line="360" w:lineRule="auto"/>
               <w:ind w:left="0"/>
-              <w:jc w:val="both"/>
               <w:rPr>
                 <w:b/>
               </w:rPr>
             </w:pPr>
-            <w:proofErr w:type="spellStart"/>
             <w:r>
               <w:rPr>
                 <w:b/>
               </w:rPr>
-              <w:t>Kiểu</w:t>
-            </w:r>
-            <w:proofErr w:type="spellEnd"/>
-            <w:r>
-              <w:rPr>
-                <w:b/>
-              </w:rPr>
-              <w:t xml:space="preserve"> </w:t>
-            </w:r>
-            <w:proofErr w:type="spellStart"/>
-            <w:r>
-              <w:rPr>
-                <w:b/>
-              </w:rPr>
-              <w:t>dữ</w:t>
-            </w:r>
-            <w:proofErr w:type="spellEnd"/>
-            <w:r>
-              <w:rPr>
-                <w:b/>
-              </w:rPr>
-              <w:t xml:space="preserve"> </w:t>
-            </w:r>
-            <w:proofErr w:type="spellStart"/>
-            <w:r>
-              <w:rPr>
-                <w:b/>
-              </w:rPr>
-              <w:t>liệu</w:t>
-            </w:r>
-            <w:proofErr w:type="spellEnd"/>
+              <w:t>Datatypes</w:t>
+            </w:r>
           </w:p>
         </w:tc>
         <w:tc>
@@ -14955,33 +13920,16 @@
               <w:pStyle w:val="oancuaDanhsach"/>
               <w:spacing w:line="360" w:lineRule="auto"/>
               <w:ind w:left="0"/>
-              <w:jc w:val="both"/>
               <w:rPr>
                 <w:b/>
               </w:rPr>
             </w:pPr>
-            <w:proofErr w:type="spellStart"/>
             <w:r>
               <w:rPr>
                 <w:b/>
               </w:rPr>
-              <w:t>Kích</w:t>
-            </w:r>
-            <w:proofErr w:type="spellEnd"/>
-            <w:r>
-              <w:rPr>
-                <w:b/>
-              </w:rPr>
-              <w:t xml:space="preserve"> </w:t>
-            </w:r>
-            <w:proofErr w:type="spellStart"/>
-            <w:r>
-              <w:rPr>
-                <w:b/>
-              </w:rPr>
-              <w:t>thước</w:t>
-            </w:r>
-            <w:proofErr w:type="spellEnd"/>
+              <w:t>Size</w:t>
+            </w:r>
           </w:p>
         </w:tc>
         <w:tc>
@@ -14994,7 +13942,6 @@
               <w:pStyle w:val="oancuaDanhsach"/>
               <w:spacing w:line="360" w:lineRule="auto"/>
               <w:ind w:left="0"/>
-              <w:jc w:val="both"/>
               <w:rPr>
                 <w:b/>
               </w:rPr>
@@ -15003,16 +13950,8 @@
               <w:rPr>
                 <w:b/>
               </w:rPr>
-              <w:t xml:space="preserve">Ý </w:t>
-            </w:r>
-            <w:proofErr w:type="spellStart"/>
-            <w:r>
-              <w:rPr>
-                <w:b/>
-              </w:rPr>
-              <w:t>nghĩa</w:t>
-            </w:r>
-            <w:proofErr w:type="spellEnd"/>
+              <w:t>Meaning</w:t>
+            </w:r>
           </w:p>
         </w:tc>
       </w:tr>
@@ -15030,7 +13969,6 @@
               <w:pStyle w:val="oancuaDanhsach"/>
               <w:spacing w:line="360" w:lineRule="auto"/>
               <w:ind w:left="0"/>
-              <w:jc w:val="both"/>
             </w:pPr>
             <w:r>
               <w:t>1</w:t>
@@ -15046,7 +13984,6 @@
               <w:pStyle w:val="oancuaDanhsach"/>
               <w:spacing w:line="360" w:lineRule="auto"/>
               <w:ind w:left="0"/>
-              <w:jc w:val="both"/>
             </w:pPr>
             <w:proofErr w:type="spellStart"/>
             <w:r>
@@ -15064,7 +14001,6 @@
               <w:pStyle w:val="oancuaDanhsach"/>
               <w:spacing w:line="360" w:lineRule="auto"/>
               <w:ind w:left="0"/>
-              <w:jc w:val="both"/>
             </w:pPr>
             <w:proofErr w:type="gramStart"/>
             <w:r>
@@ -15085,7 +14021,6 @@
               <w:pStyle w:val="oancuaDanhsach"/>
               <w:spacing w:line="360" w:lineRule="auto"/>
               <w:ind w:left="0"/>
-              <w:jc w:val="center"/>
             </w:pPr>
             <w:r>
               <w:t>10</w:t>
@@ -15101,45 +14036,10 @@
               <w:pStyle w:val="oancuaDanhsach"/>
               <w:spacing w:line="360" w:lineRule="auto"/>
               <w:ind w:left="0"/>
-              <w:jc w:val="both"/>
-            </w:pPr>
-            <w:proofErr w:type="spellStart"/>
-            <w:r>
-              <w:t>Mã</w:t>
-            </w:r>
-            <w:proofErr w:type="spellEnd"/>
-            <w:r>
-              <w:t xml:space="preserve"> </w:t>
-            </w:r>
-            <w:proofErr w:type="spellStart"/>
-            <w:r>
-              <w:t>nhà</w:t>
-            </w:r>
-            <w:proofErr w:type="spellEnd"/>
-            <w:r>
-              <w:t xml:space="preserve"> </w:t>
-            </w:r>
-            <w:proofErr w:type="spellStart"/>
-            <w:r>
-              <w:t>cung</w:t>
-            </w:r>
-            <w:proofErr w:type="spellEnd"/>
-            <w:r>
-              <w:t xml:space="preserve"> </w:t>
-            </w:r>
-            <w:proofErr w:type="spellStart"/>
-            <w:r>
-              <w:t>cấp-khóa</w:t>
-            </w:r>
-            <w:proofErr w:type="spellEnd"/>
-            <w:r>
-              <w:t xml:space="preserve"> </w:t>
-            </w:r>
-            <w:proofErr w:type="spellStart"/>
-            <w:r>
-              <w:t>chính</w:t>
-            </w:r>
-            <w:proofErr w:type="spellEnd"/>
+            </w:pPr>
+            <w:r>
+              <w:t>Primary key-provider code</w:t>
+            </w:r>
           </w:p>
         </w:tc>
       </w:tr>
@@ -15161,7 +14061,6 @@
               <w:pStyle w:val="oancuaDanhsach"/>
               <w:spacing w:line="360" w:lineRule="auto"/>
               <w:ind w:left="0"/>
-              <w:jc w:val="both"/>
             </w:pPr>
             <w:r>
               <w:t>2</w:t>
@@ -15180,7 +14079,6 @@
               <w:pStyle w:val="oancuaDanhsach"/>
               <w:spacing w:line="360" w:lineRule="auto"/>
               <w:ind w:left="0"/>
-              <w:jc w:val="both"/>
             </w:pPr>
             <w:proofErr w:type="spellStart"/>
             <w:r>
@@ -15201,7 +14099,6 @@
               <w:pStyle w:val="oancuaDanhsach"/>
               <w:spacing w:line="360" w:lineRule="auto"/>
               <w:ind w:left="0"/>
-              <w:jc w:val="both"/>
             </w:pPr>
             <w:proofErr w:type="gramStart"/>
             <w:r>
@@ -15225,7 +14122,6 @@
               <w:pStyle w:val="oancuaDanhsach"/>
               <w:spacing w:line="360" w:lineRule="auto"/>
               <w:ind w:left="0"/>
-              <w:jc w:val="center"/>
             </w:pPr>
             <w:r>
               <w:t>50</w:t>
@@ -15244,40 +14140,10 @@
               <w:pStyle w:val="oancuaDanhsach"/>
               <w:spacing w:line="360" w:lineRule="auto"/>
               <w:ind w:left="0"/>
-              <w:jc w:val="both"/>
-            </w:pPr>
-            <w:proofErr w:type="spellStart"/>
-            <w:r>
-              <w:t>Tên</w:t>
-            </w:r>
-            <w:proofErr w:type="spellEnd"/>
-            <w:r>
-              <w:t xml:space="preserve"> </w:t>
-            </w:r>
-            <w:proofErr w:type="spellStart"/>
-            <w:r>
-              <w:t>nh</w:t>
-            </w:r>
-            <w:r>
-              <w:t>à</w:t>
-            </w:r>
-            <w:proofErr w:type="spellEnd"/>
-            <w:r>
-              <w:t xml:space="preserve"> </w:t>
-            </w:r>
-            <w:proofErr w:type="spellStart"/>
-            <w:r>
-              <w:t>cung</w:t>
-            </w:r>
-            <w:proofErr w:type="spellEnd"/>
-            <w:r>
-              <w:t xml:space="preserve"> </w:t>
-            </w:r>
-            <w:proofErr w:type="spellStart"/>
-            <w:r>
-              <w:t>cấp</w:t>
-            </w:r>
-            <w:proofErr w:type="spellEnd"/>
+            </w:pPr>
+            <w:r>
+              <w:t>Supplier Name</w:t>
+            </w:r>
           </w:p>
         </w:tc>
       </w:tr>
@@ -15300,7 +14166,6 @@
               <w:pStyle w:val="oancuaDanhsach"/>
               <w:spacing w:line="360" w:lineRule="auto"/>
               <w:ind w:left="0"/>
-              <w:jc w:val="both"/>
             </w:pPr>
             <w:r>
               <w:t>3</w:t>
@@ -15320,7 +14185,6 @@
               <w:pStyle w:val="oancuaDanhsach"/>
               <w:spacing w:line="360" w:lineRule="auto"/>
               <w:ind w:left="0"/>
-              <w:jc w:val="both"/>
             </w:pPr>
             <w:proofErr w:type="spellStart"/>
             <w:r>
@@ -15342,7 +14206,6 @@
               <w:pStyle w:val="oancuaDanhsach"/>
               <w:spacing w:line="360" w:lineRule="auto"/>
               <w:ind w:left="0"/>
-              <w:jc w:val="both"/>
             </w:pPr>
             <w:proofErr w:type="spellStart"/>
             <w:proofErr w:type="gramStart"/>
@@ -15372,7 +14235,6 @@
               <w:pStyle w:val="oancuaDanhsach"/>
               <w:spacing w:line="360" w:lineRule="auto"/>
               <w:ind w:left="0"/>
-              <w:jc w:val="center"/>
             </w:pPr>
             <w:r>
               <w:t>50</w:t>
@@ -15392,21 +14254,10 @@
               <w:pStyle w:val="oancuaDanhsach"/>
               <w:spacing w:line="360" w:lineRule="auto"/>
               <w:ind w:left="0"/>
-              <w:jc w:val="both"/>
-            </w:pPr>
-            <w:proofErr w:type="spellStart"/>
-            <w:r>
-              <w:t>Địa</w:t>
-            </w:r>
-            <w:proofErr w:type="spellEnd"/>
-            <w:r>
-              <w:t xml:space="preserve"> </w:t>
-            </w:r>
-            <w:proofErr w:type="spellStart"/>
-            <w:r>
-              <w:t>chỉ</w:t>
-            </w:r>
-            <w:proofErr w:type="spellEnd"/>
+            </w:pPr>
+            <w:r>
+              <w:t>Address</w:t>
+            </w:r>
           </w:p>
         </w:tc>
       </w:tr>
@@ -15429,7 +14280,6 @@
               <w:pStyle w:val="oancuaDanhsach"/>
               <w:spacing w:line="360" w:lineRule="auto"/>
               <w:ind w:left="0"/>
-              <w:jc w:val="both"/>
             </w:pPr>
             <w:r>
               <w:t>4</w:t>
@@ -15449,7 +14299,6 @@
               <w:pStyle w:val="oancuaDanhsach"/>
               <w:spacing w:line="360" w:lineRule="auto"/>
               <w:ind w:left="0"/>
-              <w:jc w:val="both"/>
             </w:pPr>
             <w:proofErr w:type="spellStart"/>
             <w:r>
@@ -15471,7 +14320,6 @@
               <w:pStyle w:val="oancuaDanhsach"/>
               <w:spacing w:line="360" w:lineRule="auto"/>
               <w:ind w:left="0"/>
-              <w:jc w:val="both"/>
             </w:pPr>
             <w:r>
               <w:t>Int</w:t>
@@ -15491,7 +14339,6 @@
               <w:pStyle w:val="oancuaDanhsach"/>
               <w:spacing w:line="360" w:lineRule="auto"/>
               <w:ind w:left="0"/>
-              <w:jc w:val="center"/>
             </w:pPr>
           </w:p>
         </w:tc>
@@ -15508,29 +14355,10 @@
               <w:pStyle w:val="oancuaDanhsach"/>
               <w:spacing w:line="360" w:lineRule="auto"/>
               <w:ind w:left="0"/>
-              <w:jc w:val="both"/>
-            </w:pPr>
-            <w:proofErr w:type="spellStart"/>
-            <w:r>
-              <w:t>Số</w:t>
-            </w:r>
-            <w:proofErr w:type="spellEnd"/>
-            <w:r>
-              <w:t xml:space="preserve"> </w:t>
-            </w:r>
-            <w:proofErr w:type="spellStart"/>
-            <w:r>
-              <w:t>điện</w:t>
-            </w:r>
-            <w:proofErr w:type="spellEnd"/>
-            <w:r>
-              <w:t xml:space="preserve"> </w:t>
-            </w:r>
-            <w:proofErr w:type="spellStart"/>
-            <w:r>
-              <w:t>thoại</w:t>
-            </w:r>
-            <w:proofErr w:type="spellEnd"/>
+            </w:pPr>
+            <w:r>
+              <w:t>phone number</w:t>
+            </w:r>
           </w:p>
         </w:tc>
       </w:tr>
@@ -15599,7 +14427,6 @@
               <w:pStyle w:val="oancuaDanhsach"/>
               <w:spacing w:line="360" w:lineRule="auto"/>
               <w:ind w:left="0"/>
-              <w:jc w:val="both"/>
               <w:rPr>
                 <w:b/>
               </w:rPr>
@@ -15622,47 +14449,16 @@
               <w:pStyle w:val="oancuaDanhsach"/>
               <w:spacing w:line="360" w:lineRule="auto"/>
               <w:ind w:left="0"/>
-              <w:jc w:val="both"/>
               <w:rPr>
                 <w:b/>
               </w:rPr>
             </w:pPr>
-            <w:proofErr w:type="spellStart"/>
             <w:r>
               <w:rPr>
                 <w:b/>
               </w:rPr>
-              <w:t>Tên</w:t>
-            </w:r>
-            <w:proofErr w:type="spellEnd"/>
-            <w:r>
-              <w:rPr>
-                <w:b/>
-              </w:rPr>
-              <w:t xml:space="preserve"> </w:t>
-            </w:r>
-            <w:proofErr w:type="spellStart"/>
-            <w:r>
-              <w:rPr>
-                <w:b/>
-              </w:rPr>
-              <w:t>thuộc</w:t>
-            </w:r>
-            <w:proofErr w:type="spellEnd"/>
-            <w:r>
-              <w:rPr>
-                <w:b/>
-              </w:rPr>
-              <w:t xml:space="preserve"> </w:t>
-            </w:r>
-            <w:proofErr w:type="spellStart"/>
-            <w:r>
-              <w:rPr>
-                <w:b/>
-              </w:rPr>
-              <w:t>tính</w:t>
-            </w:r>
-            <w:proofErr w:type="spellEnd"/>
+              <w:t>Property name</w:t>
+            </w:r>
           </w:p>
         </w:tc>
         <w:tc>
@@ -15675,47 +14471,16 @@
               <w:pStyle w:val="oancuaDanhsach"/>
               <w:spacing w:line="360" w:lineRule="auto"/>
               <w:ind w:left="0"/>
-              <w:jc w:val="both"/>
               <w:rPr>
                 <w:b/>
               </w:rPr>
             </w:pPr>
-            <w:proofErr w:type="spellStart"/>
             <w:r>
               <w:rPr>
                 <w:b/>
               </w:rPr>
-              <w:t>Kiểu</w:t>
-            </w:r>
-            <w:proofErr w:type="spellEnd"/>
-            <w:r>
-              <w:rPr>
-                <w:b/>
-              </w:rPr>
-              <w:t xml:space="preserve"> </w:t>
-            </w:r>
-            <w:proofErr w:type="spellStart"/>
-            <w:r>
-              <w:rPr>
-                <w:b/>
-              </w:rPr>
-              <w:t>dữ</w:t>
-            </w:r>
-            <w:proofErr w:type="spellEnd"/>
-            <w:r>
-              <w:rPr>
-                <w:b/>
-              </w:rPr>
-              <w:t xml:space="preserve"> </w:t>
-            </w:r>
-            <w:proofErr w:type="spellStart"/>
-            <w:r>
-              <w:rPr>
-                <w:b/>
-              </w:rPr>
-              <w:t>liệu</w:t>
-            </w:r>
-            <w:proofErr w:type="spellEnd"/>
+              <w:t>Datatypes</w:t>
+            </w:r>
           </w:p>
         </w:tc>
         <w:tc>
@@ -15728,33 +14493,16 @@
               <w:pStyle w:val="oancuaDanhsach"/>
               <w:spacing w:line="360" w:lineRule="auto"/>
               <w:ind w:left="0"/>
-              <w:jc w:val="both"/>
               <w:rPr>
                 <w:b/>
               </w:rPr>
             </w:pPr>
-            <w:proofErr w:type="spellStart"/>
             <w:r>
               <w:rPr>
                 <w:b/>
               </w:rPr>
-              <w:t>Kích</w:t>
-            </w:r>
-            <w:proofErr w:type="spellEnd"/>
-            <w:r>
-              <w:rPr>
-                <w:b/>
-              </w:rPr>
-              <w:t xml:space="preserve"> </w:t>
-            </w:r>
-            <w:proofErr w:type="spellStart"/>
-            <w:r>
-              <w:rPr>
-                <w:b/>
-              </w:rPr>
-              <w:t>thước</w:t>
-            </w:r>
-            <w:proofErr w:type="spellEnd"/>
+              <w:t>Size</w:t>
+            </w:r>
           </w:p>
         </w:tc>
         <w:tc>
@@ -15767,7 +14515,6 @@
               <w:pStyle w:val="oancuaDanhsach"/>
               <w:spacing w:line="360" w:lineRule="auto"/>
               <w:ind w:left="0"/>
-              <w:jc w:val="both"/>
               <w:rPr>
                 <w:b/>
               </w:rPr>
@@ -15776,16 +14523,8 @@
               <w:rPr>
                 <w:b/>
               </w:rPr>
-              <w:t xml:space="preserve">Ý </w:t>
-            </w:r>
-            <w:proofErr w:type="spellStart"/>
-            <w:r>
-              <w:rPr>
-                <w:b/>
-              </w:rPr>
-              <w:t>nghĩa</w:t>
-            </w:r>
-            <w:proofErr w:type="spellEnd"/>
+              <w:t>Meaning</w:t>
+            </w:r>
           </w:p>
         </w:tc>
       </w:tr>
@@ -15803,7 +14542,6 @@
               <w:pStyle w:val="oancuaDanhsach"/>
               <w:spacing w:line="360" w:lineRule="auto"/>
               <w:ind w:left="0"/>
-              <w:jc w:val="both"/>
             </w:pPr>
             <w:r>
               <w:t>1</w:t>
@@ -15819,7 +14557,6 @@
               <w:pStyle w:val="oancuaDanhsach"/>
               <w:spacing w:line="360" w:lineRule="auto"/>
               <w:ind w:left="0"/>
-              <w:jc w:val="both"/>
             </w:pPr>
             <w:proofErr w:type="spellStart"/>
             <w:r>
@@ -15837,7 +14574,6 @@
               <w:pStyle w:val="oancuaDanhsach"/>
               <w:spacing w:line="360" w:lineRule="auto"/>
               <w:ind w:left="0"/>
-              <w:jc w:val="both"/>
             </w:pPr>
             <w:proofErr w:type="gramStart"/>
             <w:r>
@@ -15858,7 +14594,6 @@
               <w:pStyle w:val="oancuaDanhsach"/>
               <w:spacing w:line="360" w:lineRule="auto"/>
               <w:ind w:left="0"/>
-              <w:jc w:val="center"/>
             </w:pPr>
             <w:r>
               <w:t>10</w:t>
@@ -15874,37 +14609,10 @@
               <w:pStyle w:val="oancuaDanhsach"/>
               <w:spacing w:line="360" w:lineRule="auto"/>
               <w:ind w:left="0"/>
-              <w:jc w:val="both"/>
-            </w:pPr>
-            <w:proofErr w:type="spellStart"/>
-            <w:r>
-              <w:t>Mã</w:t>
-            </w:r>
-            <w:proofErr w:type="spellEnd"/>
-            <w:r>
-              <w:t xml:space="preserve"> </w:t>
-            </w:r>
-            <w:proofErr w:type="spellStart"/>
-            <w:r>
-              <w:t>khách</w:t>
-            </w:r>
-            <w:proofErr w:type="spellEnd"/>
-            <w:r>
-              <w:t xml:space="preserve"> </w:t>
-            </w:r>
-            <w:proofErr w:type="spellStart"/>
-            <w:r>
-              <w:t>hàng-khóa</w:t>
-            </w:r>
-            <w:proofErr w:type="spellEnd"/>
-            <w:r>
-              <w:t xml:space="preserve"> </w:t>
-            </w:r>
-            <w:proofErr w:type="spellStart"/>
-            <w:r>
-              <w:t>chính</w:t>
-            </w:r>
-            <w:proofErr w:type="spellEnd"/>
+            </w:pPr>
+            <w:r>
+              <w:t>Primary key-customer code</w:t>
+            </w:r>
           </w:p>
         </w:tc>
       </w:tr>
@@ -15926,7 +14634,6 @@
               <w:pStyle w:val="oancuaDanhsach"/>
               <w:spacing w:line="360" w:lineRule="auto"/>
               <w:ind w:left="0"/>
-              <w:jc w:val="both"/>
             </w:pPr>
             <w:r>
               <w:t>2</w:t>
@@ -15945,7 +14652,6 @@
               <w:pStyle w:val="oancuaDanhsach"/>
               <w:spacing w:line="360" w:lineRule="auto"/>
               <w:ind w:left="0"/>
-              <w:jc w:val="both"/>
             </w:pPr>
             <w:proofErr w:type="spellStart"/>
             <w:r>
@@ -15966,7 +14672,6 @@
               <w:pStyle w:val="oancuaDanhsach"/>
               <w:spacing w:line="360" w:lineRule="auto"/>
               <w:ind w:left="0"/>
-              <w:jc w:val="both"/>
             </w:pPr>
             <w:proofErr w:type="gramStart"/>
             <w:r>
@@ -15990,7 +14695,6 @@
               <w:pStyle w:val="oancuaDanhsach"/>
               <w:spacing w:line="360" w:lineRule="auto"/>
               <w:ind w:left="0"/>
-              <w:jc w:val="center"/>
             </w:pPr>
             <w:r>
               <w:t>50</w:t>
@@ -16009,29 +14713,10 @@
               <w:pStyle w:val="oancuaDanhsach"/>
               <w:spacing w:line="360" w:lineRule="auto"/>
               <w:ind w:left="0"/>
-              <w:jc w:val="both"/>
-            </w:pPr>
-            <w:proofErr w:type="spellStart"/>
-            <w:r>
-              <w:t>Tên</w:t>
-            </w:r>
-            <w:proofErr w:type="spellEnd"/>
-            <w:r>
-              <w:t xml:space="preserve"> </w:t>
-            </w:r>
-            <w:proofErr w:type="spellStart"/>
-            <w:r>
-              <w:t>khách</w:t>
-            </w:r>
-            <w:proofErr w:type="spellEnd"/>
-            <w:r>
-              <w:t xml:space="preserve"> </w:t>
-            </w:r>
-            <w:proofErr w:type="spellStart"/>
-            <w:r>
-              <w:t>hàng</w:t>
-            </w:r>
-            <w:proofErr w:type="spellEnd"/>
+            </w:pPr>
+            <w:r>
+              <w:t>Customer name</w:t>
+            </w:r>
           </w:p>
         </w:tc>
       </w:tr>
@@ -16053,7 +14738,6 @@
               <w:pStyle w:val="oancuaDanhsach"/>
               <w:spacing w:line="360" w:lineRule="auto"/>
               <w:ind w:left="0"/>
-              <w:jc w:val="both"/>
             </w:pPr>
             <w:r>
               <w:t>3</w:t>
@@ -16072,7 +14756,6 @@
               <w:pStyle w:val="oancuaDanhsach"/>
               <w:spacing w:line="360" w:lineRule="auto"/>
               <w:ind w:left="0"/>
-              <w:jc w:val="both"/>
             </w:pPr>
             <w:proofErr w:type="spellStart"/>
             <w:r>
@@ -16093,7 +14776,6 @@
               <w:pStyle w:val="oancuaDanhsach"/>
               <w:spacing w:line="360" w:lineRule="auto"/>
               <w:ind w:left="0"/>
-              <w:jc w:val="both"/>
             </w:pPr>
             <w:proofErr w:type="spellStart"/>
             <w:proofErr w:type="gramStart"/>
@@ -16122,7 +14804,6 @@
               <w:pStyle w:val="oancuaDanhsach"/>
               <w:spacing w:line="360" w:lineRule="auto"/>
               <w:ind w:left="0"/>
-              <w:jc w:val="center"/>
             </w:pPr>
             <w:r>
               <w:t>50</w:t>
@@ -16141,21 +14822,10 @@
               <w:pStyle w:val="oancuaDanhsach"/>
               <w:spacing w:line="360" w:lineRule="auto"/>
               <w:ind w:left="0"/>
-              <w:jc w:val="both"/>
-            </w:pPr>
-            <w:proofErr w:type="spellStart"/>
-            <w:r>
-              <w:t>Giới</w:t>
-            </w:r>
-            <w:proofErr w:type="spellEnd"/>
-            <w:r>
-              <w:t xml:space="preserve"> </w:t>
-            </w:r>
-            <w:proofErr w:type="spellStart"/>
-            <w:r>
-              <w:t>tính</w:t>
-            </w:r>
-            <w:proofErr w:type="spellEnd"/>
+            </w:pPr>
+            <w:r>
+              <w:t>Sex</w:t>
+            </w:r>
           </w:p>
         </w:tc>
       </w:tr>
@@ -16178,7 +14848,6 @@
               <w:pStyle w:val="oancuaDanhsach"/>
               <w:spacing w:line="360" w:lineRule="auto"/>
               <w:ind w:left="0"/>
-              <w:jc w:val="both"/>
             </w:pPr>
             <w:r>
               <w:t>4</w:t>
@@ -16198,7 +14867,6 @@
               <w:pStyle w:val="oancuaDanhsach"/>
               <w:spacing w:line="360" w:lineRule="auto"/>
               <w:ind w:left="0"/>
-              <w:jc w:val="both"/>
             </w:pPr>
             <w:proofErr w:type="spellStart"/>
             <w:r>
@@ -16220,7 +14888,6 @@
               <w:pStyle w:val="oancuaDanhsach"/>
               <w:spacing w:line="360" w:lineRule="auto"/>
               <w:ind w:left="0"/>
-              <w:jc w:val="both"/>
             </w:pPr>
             <w:proofErr w:type="spellStart"/>
             <w:proofErr w:type="gramStart"/>
@@ -16250,7 +14917,6 @@
               <w:pStyle w:val="oancuaDanhsach"/>
               <w:spacing w:line="360" w:lineRule="auto"/>
               <w:ind w:left="0"/>
-              <w:jc w:val="center"/>
             </w:pPr>
             <w:r>
               <w:t>50</w:t>
@@ -16270,21 +14936,10 @@
               <w:pStyle w:val="oancuaDanhsach"/>
               <w:spacing w:line="360" w:lineRule="auto"/>
               <w:ind w:left="0"/>
-              <w:jc w:val="both"/>
-            </w:pPr>
-            <w:proofErr w:type="spellStart"/>
-            <w:r>
-              <w:t>Địa</w:t>
-            </w:r>
-            <w:proofErr w:type="spellEnd"/>
-            <w:r>
-              <w:t xml:space="preserve"> </w:t>
-            </w:r>
-            <w:proofErr w:type="spellStart"/>
-            <w:r>
-              <w:t>chỉ</w:t>
-            </w:r>
-            <w:proofErr w:type="spellEnd"/>
+            </w:pPr>
+            <w:r>
+              <w:t>Address</w:t>
+            </w:r>
           </w:p>
         </w:tc>
       </w:tr>
@@ -16307,7 +14962,6 @@
               <w:pStyle w:val="oancuaDanhsach"/>
               <w:spacing w:line="360" w:lineRule="auto"/>
               <w:ind w:left="0"/>
-              <w:jc w:val="both"/>
             </w:pPr>
             <w:r>
               <w:t>5</w:t>
@@ -16327,7 +14981,6 @@
               <w:pStyle w:val="oancuaDanhsach"/>
               <w:spacing w:line="360" w:lineRule="auto"/>
               <w:ind w:left="0"/>
-              <w:jc w:val="both"/>
             </w:pPr>
             <w:proofErr w:type="spellStart"/>
             <w:r>
@@ -16349,7 +15002,6 @@
               <w:pStyle w:val="oancuaDanhsach"/>
               <w:spacing w:line="360" w:lineRule="auto"/>
               <w:ind w:left="0"/>
-              <w:jc w:val="both"/>
             </w:pPr>
             <w:r>
               <w:t xml:space="preserve">Int </w:t>
@@ -16369,7 +15021,6 @@
               <w:pStyle w:val="oancuaDanhsach"/>
               <w:spacing w:line="360" w:lineRule="auto"/>
               <w:ind w:left="0"/>
-              <w:jc w:val="center"/>
             </w:pPr>
           </w:p>
         </w:tc>
@@ -16386,29 +15037,10 @@
               <w:pStyle w:val="oancuaDanhsach"/>
               <w:spacing w:line="360" w:lineRule="auto"/>
               <w:ind w:left="0"/>
-              <w:jc w:val="both"/>
-            </w:pPr>
-            <w:proofErr w:type="spellStart"/>
-            <w:r>
-              <w:t>Số</w:t>
-            </w:r>
-            <w:proofErr w:type="spellEnd"/>
-            <w:r>
-              <w:t xml:space="preserve"> </w:t>
-            </w:r>
-            <w:proofErr w:type="spellStart"/>
-            <w:r>
-              <w:t>điện</w:t>
-            </w:r>
-            <w:proofErr w:type="spellEnd"/>
-            <w:r>
-              <w:t xml:space="preserve"> </w:t>
-            </w:r>
-            <w:proofErr w:type="spellStart"/>
-            <w:r>
-              <w:t>thoại</w:t>
-            </w:r>
-            <w:proofErr w:type="spellEnd"/>
+            </w:pPr>
+            <w:r>
+              <w:t>phone number</w:t>
+            </w:r>
           </w:p>
         </w:tc>
       </w:tr>
@@ -16426,14 +15058,17 @@
     <w:p>
       <w:pPr>
         <w:pStyle w:val="Nidungvnbn"/>
-      </w:pPr>
-      <w:r>
+        <w:jc w:val="left"/>
+      </w:pPr>
+      <w:r>
+        <w:lastRenderedPageBreak/>
         <w:t>2. Interface design and manipulation.</w:t>
       </w:r>
     </w:p>
     <w:p>
       <w:pPr>
         <w:pStyle w:val="Nidungvnbn"/>
+        <w:jc w:val="left"/>
         <w:rPr>
           <w:b/>
           <w:bCs/>
@@ -16443,6 +15078,7 @@
     <w:p>
       <w:pPr>
         <w:pStyle w:val="Nidungvnbn"/>
+        <w:jc w:val="left"/>
         <w:rPr>
           <w:b/>
           <w:bCs/>
@@ -16459,18 +15095,22 @@
     <w:p>
       <w:pPr>
         <w:pStyle w:val="Nidungvnbn"/>
-      </w:pPr>
-      <w:r>
-        <w:t>1 test case</w:t>
+        <w:jc w:val="left"/>
+      </w:pPr>
+      <w:r>
+        <w:t xml:space="preserve">1 </w:t>
+      </w:r>
+      <w:r>
+        <w:t>alpha test</w:t>
       </w:r>
     </w:p>
     <w:p>
       <w:pPr>
         <w:pStyle w:val="Nidungvnbn"/>
+        <w:jc w:val="left"/>
       </w:pPr>
       <w:proofErr w:type="gramStart"/>
       <w:r>
-        <w:lastRenderedPageBreak/>
         <w:t>2 unit</w:t>
       </w:r>
       <w:proofErr w:type="gramEnd"/>
@@ -16481,6 +15121,7 @@
     <w:p>
       <w:pPr>
         <w:pStyle w:val="Nidungvnbn"/>
+        <w:jc w:val="left"/>
       </w:pPr>
       <w:r>
         <w:t>3 SVN/GIT</w:t>
@@ -16489,6 +15130,7 @@
     <w:p>
       <w:pPr>
         <w:pStyle w:val="Nidungvnbn"/>
+        <w:jc w:val="left"/>
       </w:pPr>
       <w:r>
         <w:t>4.Hardware and software requirements:</w:t>
@@ -16497,6 +15139,7 @@
     <w:p>
       <w:pPr>
         <w:pStyle w:val="Nidungvnbn"/>
+        <w:jc w:val="left"/>
         <w:rPr>
           <w:b/>
           <w:bCs/>

</xml_diff>